<commit_message>
Add presentation and edit documentation
</commit_message>
<xml_diff>
--- a/documents/Documentation.docx
+++ b/documents/Documentation.docx
@@ -7,6 +7,7 @@
         <w:rPr>
           <w:rFonts w:eastAsiaTheme="minorHAnsi"/>
           <w:color w:val="4472C4" w:themeColor="accent1"/>
+          <w:lang w:val="en-GB"/>
         </w:rPr>
         <w:id w:val="-1930798201"/>
         <w:docPartObj>
@@ -29,6 +30,7 @@
               <w:color w:val="4472C4" w:themeColor="accent1"/>
               <w:sz w:val="28"/>
               <w:szCs w:val="28"/>
+              <w:lang w:val="en-GB"/>
             </w:rPr>
           </w:pPr>
         </w:p>
@@ -39,12 +41,14 @@
             <w:jc w:val="center"/>
             <w:rPr>
               <w:color w:val="4472C4" w:themeColor="accent1"/>
+              <w:lang w:val="en-GB"/>
             </w:rPr>
           </w:pPr>
           <w:r>
             <w:rPr>
               <w:noProof/>
               <w:color w:val="4472C4" w:themeColor="accent1"/>
+              <w:lang w:val="en-GB"/>
             </w:rPr>
             <mc:AlternateContent>
               <mc:Choice Requires="wps">
@@ -384,6 +388,7 @@
             <w:rPr>
               <w:noProof/>
               <w:color w:val="4472C4" w:themeColor="accent1"/>
+              <w:lang w:val="en-GB"/>
             </w:rPr>
             <w:drawing>
               <wp:inline distT="0" distB="0" distL="0" distR="0" wp14:anchorId="4888EC8E" wp14:editId="512D9684">
@@ -436,7 +441,15 @@
           </w:r>
         </w:p>
         <w:p>
+          <w:pPr>
+            <w:rPr>
+              <w:lang w:val="en-GB"/>
+            </w:rPr>
+          </w:pPr>
           <w:r>
+            <w:rPr>
+              <w:lang w:val="en-GB"/>
+            </w:rPr>
             <w:br w:type="page"/>
           </w:r>
         </w:p>
@@ -449,6 +462,7 @@
           <w:color w:val="auto"/>
           <w:sz w:val="22"/>
           <w:szCs w:val="22"/>
+          <w:lang w:val="en-GB"/>
         </w:rPr>
         <w:id w:val="-588004665"/>
         <w:docPartObj>
@@ -471,6 +485,7 @@
               <w:color w:val="C45911" w:themeColor="accent2" w:themeShade="BF"/>
               <w:sz w:val="96"/>
               <w:szCs w:val="96"/>
+              <w:lang w:val="en-GB"/>
             </w:rPr>
           </w:pPr>
           <w:r>
@@ -478,6 +493,7 @@
               <w:color w:val="C45911" w:themeColor="accent2" w:themeShade="BF"/>
               <w:sz w:val="72"/>
               <w:szCs w:val="72"/>
+              <w:lang w:val="en-GB"/>
             </w:rPr>
             <w:t>Contents</w:t>
           </w:r>
@@ -491,14 +507,14 @@
             <w:rPr>
               <w:rFonts w:eastAsiaTheme="minorEastAsia"/>
               <w:noProof/>
-              <w:sz w:val="40"/>
-              <w:szCs w:val="40"/>
+              <w:lang w:val="en-GB"/>
             </w:rPr>
           </w:pPr>
           <w:r>
             <w:rPr>
               <w:sz w:val="56"/>
               <w:szCs w:val="56"/>
+              <w:lang w:val="en-GB"/>
             </w:rPr>
             <w:fldChar w:fldCharType="begin"/>
           </w:r>
@@ -506,6 +522,7 @@
             <w:rPr>
               <w:sz w:val="56"/>
               <w:szCs w:val="56"/>
+              <w:lang w:val="en-GB"/>
             </w:rPr>
             <w:instrText xml:space="preserve"> TOC \o "1-3" \h \z \u </w:instrText>
           </w:r>
@@ -513,16 +530,16 @@
             <w:rPr>
               <w:sz w:val="56"/>
               <w:szCs w:val="56"/>
+              <w:lang w:val="en-GB"/>
             </w:rPr>
             <w:fldChar w:fldCharType="separate"/>
           </w:r>
-          <w:hyperlink w:anchor="_Toc102911360" w:history="1">
+          <w:hyperlink w:anchor="_Toc102920219" w:history="1">
             <w:r>
               <w:rPr>
                 <w:rStyle w:val="Hyperlink"/>
                 <w:noProof/>
-                <w:sz w:val="40"/>
-                <w:szCs w:val="40"/>
+                <w:lang w:val="en-GB"/>
               </w:rPr>
               <w:t>1. Project participants</w:t>
             </w:r>
@@ -530,8 +547,7 @@
               <w:rPr>
                 <w:noProof/>
                 <w:webHidden/>
-                <w:sz w:val="40"/>
-                <w:szCs w:val="40"/>
+                <w:lang w:val="en-GB"/>
               </w:rPr>
               <w:tab/>
             </w:r>
@@ -539,8 +555,7 @@
               <w:rPr>
                 <w:noProof/>
                 <w:webHidden/>
-                <w:sz w:val="40"/>
-                <w:szCs w:val="40"/>
+                <w:lang w:val="en-GB"/>
               </w:rPr>
               <w:fldChar w:fldCharType="begin"/>
             </w:r>
@@ -548,25 +563,22 @@
               <w:rPr>
                 <w:noProof/>
                 <w:webHidden/>
-                <w:sz w:val="40"/>
-                <w:szCs w:val="40"/>
-              </w:rPr>
-              <w:instrText xml:space="preserve"> PAGEREF _Toc102911360 \h </w:instrText>
-            </w:r>
-            <w:r>
-              <w:rPr>
-                <w:noProof/>
-                <w:webHidden/>
-                <w:sz w:val="40"/>
-                <w:szCs w:val="40"/>
-              </w:rPr>
-            </w:r>
-            <w:r>
-              <w:rPr>
-                <w:noProof/>
-                <w:webHidden/>
-                <w:sz w:val="40"/>
-                <w:szCs w:val="40"/>
+                <w:lang w:val="en-GB"/>
+              </w:rPr>
+              <w:instrText xml:space="preserve"> PAGEREF _Toc102920219 \h </w:instrText>
+            </w:r>
+            <w:r>
+              <w:rPr>
+                <w:noProof/>
+                <w:webHidden/>
+                <w:lang w:val="en-GB"/>
+              </w:rPr>
+            </w:r>
+            <w:r>
+              <w:rPr>
+                <w:noProof/>
+                <w:webHidden/>
+                <w:lang w:val="en-GB"/>
               </w:rPr>
               <w:fldChar w:fldCharType="separate"/>
             </w:r>
@@ -574,8 +586,7 @@
               <w:rPr>
                 <w:noProof/>
                 <w:webHidden/>
-                <w:sz w:val="40"/>
-                <w:szCs w:val="40"/>
+                <w:lang w:val="en-GB"/>
               </w:rPr>
               <w:t>2</w:t>
             </w:r>
@@ -583,8 +594,7 @@
               <w:rPr>
                 <w:noProof/>
                 <w:webHidden/>
-                <w:sz w:val="40"/>
-                <w:szCs w:val="40"/>
+                <w:lang w:val="en-GB"/>
               </w:rPr>
               <w:fldChar w:fldCharType="end"/>
             </w:r>
@@ -599,17 +609,19 @@
             <w:rPr>
               <w:rFonts w:eastAsiaTheme="minorEastAsia"/>
               <w:noProof/>
-              <w:sz w:val="40"/>
-              <w:szCs w:val="40"/>
+              <w:sz w:val="24"/>
+              <w:szCs w:val="24"/>
+              <w:lang w:val="en-GB"/>
             </w:rPr>
           </w:pPr>
-          <w:hyperlink w:anchor="_Toc102911361" w:history="1">
+          <w:hyperlink w:anchor="_Toc102920220" w:history="1">
             <w:r>
               <w:rPr>
                 <w:rStyle w:val="Hyperlink"/>
                 <w:noProof/>
-                <w:sz w:val="40"/>
-                <w:szCs w:val="40"/>
+                <w:sz w:val="24"/>
+                <w:szCs w:val="24"/>
+                <w:lang w:val="en-GB"/>
               </w:rPr>
               <w:t>2. Project description</w:t>
             </w:r>
@@ -617,8 +629,9 @@
               <w:rPr>
                 <w:noProof/>
                 <w:webHidden/>
-                <w:sz w:val="40"/>
-                <w:szCs w:val="40"/>
+                <w:sz w:val="24"/>
+                <w:szCs w:val="24"/>
+                <w:lang w:val="en-GB"/>
               </w:rPr>
               <w:tab/>
             </w:r>
@@ -626,8 +639,9 @@
               <w:rPr>
                 <w:noProof/>
                 <w:webHidden/>
-                <w:sz w:val="40"/>
-                <w:szCs w:val="40"/>
+                <w:sz w:val="24"/>
+                <w:szCs w:val="24"/>
+                <w:lang w:val="en-GB"/>
               </w:rPr>
               <w:fldChar w:fldCharType="begin"/>
             </w:r>
@@ -635,25 +649,28 @@
               <w:rPr>
                 <w:noProof/>
                 <w:webHidden/>
-                <w:sz w:val="40"/>
-                <w:szCs w:val="40"/>
-              </w:rPr>
-              <w:instrText xml:space="preserve"> PAGEREF _Toc102911361 \h </w:instrText>
-            </w:r>
-            <w:r>
-              <w:rPr>
-                <w:noProof/>
-                <w:webHidden/>
-                <w:sz w:val="40"/>
-                <w:szCs w:val="40"/>
-              </w:rPr>
-            </w:r>
-            <w:r>
-              <w:rPr>
-                <w:noProof/>
-                <w:webHidden/>
-                <w:sz w:val="40"/>
-                <w:szCs w:val="40"/>
+                <w:sz w:val="24"/>
+                <w:szCs w:val="24"/>
+                <w:lang w:val="en-GB"/>
+              </w:rPr>
+              <w:instrText xml:space="preserve"> PAGEREF _Toc102920220 \h </w:instrText>
+            </w:r>
+            <w:r>
+              <w:rPr>
+                <w:noProof/>
+                <w:webHidden/>
+                <w:sz w:val="24"/>
+                <w:szCs w:val="24"/>
+                <w:lang w:val="en-GB"/>
+              </w:rPr>
+            </w:r>
+            <w:r>
+              <w:rPr>
+                <w:noProof/>
+                <w:webHidden/>
+                <w:sz w:val="24"/>
+                <w:szCs w:val="24"/>
+                <w:lang w:val="en-GB"/>
               </w:rPr>
               <w:fldChar w:fldCharType="separate"/>
             </w:r>
@@ -661,8 +678,9 @@
               <w:rPr>
                 <w:noProof/>
                 <w:webHidden/>
-                <w:sz w:val="40"/>
-                <w:szCs w:val="40"/>
+                <w:sz w:val="24"/>
+                <w:szCs w:val="24"/>
+                <w:lang w:val="en-GB"/>
               </w:rPr>
               <w:t>2</w:t>
             </w:r>
@@ -670,8 +688,9 @@
               <w:rPr>
                 <w:noProof/>
                 <w:webHidden/>
-                <w:sz w:val="40"/>
-                <w:szCs w:val="40"/>
+                <w:sz w:val="24"/>
+                <w:szCs w:val="24"/>
+                <w:lang w:val="en-GB"/>
               </w:rPr>
               <w:fldChar w:fldCharType="end"/>
             </w:r>
@@ -686,17 +705,19 @@
             <w:rPr>
               <w:rFonts w:eastAsiaTheme="minorEastAsia"/>
               <w:noProof/>
-              <w:sz w:val="40"/>
-              <w:szCs w:val="40"/>
+              <w:sz w:val="24"/>
+              <w:szCs w:val="24"/>
+              <w:lang w:val="en-GB"/>
             </w:rPr>
           </w:pPr>
-          <w:hyperlink w:anchor="_Toc102911362" w:history="1">
+          <w:hyperlink w:anchor="_Toc102920221" w:history="1">
             <w:r>
               <w:rPr>
                 <w:rStyle w:val="Hyperlink"/>
                 <w:noProof/>
-                <w:sz w:val="40"/>
-                <w:szCs w:val="40"/>
+                <w:sz w:val="24"/>
+                <w:szCs w:val="24"/>
+                <w:lang w:val="en-GB"/>
               </w:rPr>
               <w:t>3.  Summary of the project</w:t>
             </w:r>
@@ -704,8 +725,9 @@
               <w:rPr>
                 <w:noProof/>
                 <w:webHidden/>
-                <w:sz w:val="40"/>
-                <w:szCs w:val="40"/>
+                <w:sz w:val="24"/>
+                <w:szCs w:val="24"/>
+                <w:lang w:val="en-GB"/>
               </w:rPr>
               <w:tab/>
             </w:r>
@@ -713,8 +735,9 @@
               <w:rPr>
                 <w:noProof/>
                 <w:webHidden/>
-                <w:sz w:val="40"/>
-                <w:szCs w:val="40"/>
+                <w:sz w:val="24"/>
+                <w:szCs w:val="24"/>
+                <w:lang w:val="en-GB"/>
               </w:rPr>
               <w:fldChar w:fldCharType="begin"/>
             </w:r>
@@ -722,25 +745,28 @@
               <w:rPr>
                 <w:noProof/>
                 <w:webHidden/>
-                <w:sz w:val="40"/>
-                <w:szCs w:val="40"/>
-              </w:rPr>
-              <w:instrText xml:space="preserve"> PAGEREF _Toc102911362 \h </w:instrText>
-            </w:r>
-            <w:r>
-              <w:rPr>
-                <w:noProof/>
-                <w:webHidden/>
-                <w:sz w:val="40"/>
-                <w:szCs w:val="40"/>
-              </w:rPr>
-            </w:r>
-            <w:r>
-              <w:rPr>
-                <w:noProof/>
-                <w:webHidden/>
-                <w:sz w:val="40"/>
-                <w:szCs w:val="40"/>
+                <w:sz w:val="24"/>
+                <w:szCs w:val="24"/>
+                <w:lang w:val="en-GB"/>
+              </w:rPr>
+              <w:instrText xml:space="preserve"> PAGEREF _Toc102920221 \h </w:instrText>
+            </w:r>
+            <w:r>
+              <w:rPr>
+                <w:noProof/>
+                <w:webHidden/>
+                <w:sz w:val="24"/>
+                <w:szCs w:val="24"/>
+                <w:lang w:val="en-GB"/>
+              </w:rPr>
+            </w:r>
+            <w:r>
+              <w:rPr>
+                <w:noProof/>
+                <w:webHidden/>
+                <w:sz w:val="24"/>
+                <w:szCs w:val="24"/>
+                <w:lang w:val="en-GB"/>
               </w:rPr>
               <w:fldChar w:fldCharType="separate"/>
             </w:r>
@@ -748,8 +774,9 @@
               <w:rPr>
                 <w:noProof/>
                 <w:webHidden/>
-                <w:sz w:val="40"/>
-                <w:szCs w:val="40"/>
+                <w:sz w:val="24"/>
+                <w:szCs w:val="24"/>
+                <w:lang w:val="en-GB"/>
               </w:rPr>
               <w:t>2</w:t>
             </w:r>
@@ -757,8 +784,9 @@
               <w:rPr>
                 <w:noProof/>
                 <w:webHidden/>
-                <w:sz w:val="40"/>
-                <w:szCs w:val="40"/>
+                <w:sz w:val="24"/>
+                <w:szCs w:val="24"/>
+                <w:lang w:val="en-GB"/>
               </w:rPr>
               <w:fldChar w:fldCharType="end"/>
             </w:r>
@@ -773,17 +801,19 @@
             <w:rPr>
               <w:rFonts w:eastAsiaTheme="minorEastAsia"/>
               <w:noProof/>
-              <w:sz w:val="40"/>
-              <w:szCs w:val="40"/>
+              <w:sz w:val="24"/>
+              <w:szCs w:val="24"/>
+              <w:lang w:val="en-GB"/>
             </w:rPr>
           </w:pPr>
-          <w:hyperlink w:anchor="_Toc102911363" w:history="1">
+          <w:hyperlink w:anchor="_Toc102920222" w:history="1">
             <w:r>
               <w:rPr>
                 <w:rStyle w:val="Hyperlink"/>
                 <w:noProof/>
-                <w:sz w:val="40"/>
-                <w:szCs w:val="40"/>
+                <w:sz w:val="24"/>
+                <w:szCs w:val="24"/>
+                <w:lang w:val="en-GB"/>
               </w:rPr>
               <w:t>3.1 Goal</w:t>
             </w:r>
@@ -791,8 +821,9 @@
               <w:rPr>
                 <w:noProof/>
                 <w:webHidden/>
-                <w:sz w:val="40"/>
-                <w:szCs w:val="40"/>
+                <w:sz w:val="24"/>
+                <w:szCs w:val="24"/>
+                <w:lang w:val="en-GB"/>
               </w:rPr>
               <w:tab/>
             </w:r>
@@ -800,8 +831,9 @@
               <w:rPr>
                 <w:noProof/>
                 <w:webHidden/>
-                <w:sz w:val="40"/>
-                <w:szCs w:val="40"/>
+                <w:sz w:val="24"/>
+                <w:szCs w:val="24"/>
+                <w:lang w:val="en-GB"/>
               </w:rPr>
               <w:fldChar w:fldCharType="begin"/>
             </w:r>
@@ -809,25 +841,28 @@
               <w:rPr>
                 <w:noProof/>
                 <w:webHidden/>
-                <w:sz w:val="40"/>
-                <w:szCs w:val="40"/>
-              </w:rPr>
-              <w:instrText xml:space="preserve"> PAGEREF _Toc102911363 \h </w:instrText>
-            </w:r>
-            <w:r>
-              <w:rPr>
-                <w:noProof/>
-                <w:webHidden/>
-                <w:sz w:val="40"/>
-                <w:szCs w:val="40"/>
-              </w:rPr>
-            </w:r>
-            <w:r>
-              <w:rPr>
-                <w:noProof/>
-                <w:webHidden/>
-                <w:sz w:val="40"/>
-                <w:szCs w:val="40"/>
+                <w:sz w:val="24"/>
+                <w:szCs w:val="24"/>
+                <w:lang w:val="en-GB"/>
+              </w:rPr>
+              <w:instrText xml:space="preserve"> PAGEREF _Toc102920222 \h </w:instrText>
+            </w:r>
+            <w:r>
+              <w:rPr>
+                <w:noProof/>
+                <w:webHidden/>
+                <w:sz w:val="24"/>
+                <w:szCs w:val="24"/>
+                <w:lang w:val="en-GB"/>
+              </w:rPr>
+            </w:r>
+            <w:r>
+              <w:rPr>
+                <w:noProof/>
+                <w:webHidden/>
+                <w:sz w:val="24"/>
+                <w:szCs w:val="24"/>
+                <w:lang w:val="en-GB"/>
               </w:rPr>
               <w:fldChar w:fldCharType="separate"/>
             </w:r>
@@ -835,8 +870,9 @@
               <w:rPr>
                 <w:noProof/>
                 <w:webHidden/>
-                <w:sz w:val="40"/>
-                <w:szCs w:val="40"/>
+                <w:sz w:val="24"/>
+                <w:szCs w:val="24"/>
+                <w:lang w:val="en-GB"/>
               </w:rPr>
               <w:t>2</w:t>
             </w:r>
@@ -844,8 +880,9 @@
               <w:rPr>
                 <w:noProof/>
                 <w:webHidden/>
-                <w:sz w:val="40"/>
-                <w:szCs w:val="40"/>
+                <w:sz w:val="24"/>
+                <w:szCs w:val="24"/>
+                <w:lang w:val="en-GB"/>
               </w:rPr>
               <w:fldChar w:fldCharType="end"/>
             </w:r>
@@ -860,17 +897,19 @@
             <w:rPr>
               <w:rFonts w:eastAsiaTheme="minorEastAsia"/>
               <w:noProof/>
-              <w:sz w:val="40"/>
-              <w:szCs w:val="40"/>
+              <w:sz w:val="24"/>
+              <w:szCs w:val="24"/>
+              <w:lang w:val="en-GB"/>
             </w:rPr>
           </w:pPr>
-          <w:hyperlink w:anchor="_Toc102911364" w:history="1">
+          <w:hyperlink w:anchor="_Toc102920223" w:history="1">
             <w:r>
               <w:rPr>
                 <w:rStyle w:val="Hyperlink"/>
                 <w:noProof/>
-                <w:sz w:val="40"/>
-                <w:szCs w:val="40"/>
+                <w:sz w:val="24"/>
+                <w:szCs w:val="24"/>
+                <w:lang w:val="en-GB"/>
               </w:rPr>
               <w:t>3.2 Stages of realization</w:t>
             </w:r>
@@ -878,8 +917,9 @@
               <w:rPr>
                 <w:noProof/>
                 <w:webHidden/>
-                <w:sz w:val="40"/>
-                <w:szCs w:val="40"/>
+                <w:sz w:val="24"/>
+                <w:szCs w:val="24"/>
+                <w:lang w:val="en-GB"/>
               </w:rPr>
               <w:tab/>
             </w:r>
@@ -887,8 +927,9 @@
               <w:rPr>
                 <w:noProof/>
                 <w:webHidden/>
-                <w:sz w:val="40"/>
-                <w:szCs w:val="40"/>
+                <w:sz w:val="24"/>
+                <w:szCs w:val="24"/>
+                <w:lang w:val="en-GB"/>
               </w:rPr>
               <w:fldChar w:fldCharType="begin"/>
             </w:r>
@@ -896,25 +937,28 @@
               <w:rPr>
                 <w:noProof/>
                 <w:webHidden/>
-                <w:sz w:val="40"/>
-                <w:szCs w:val="40"/>
-              </w:rPr>
-              <w:instrText xml:space="preserve"> PAGEREF _Toc102911364 \h </w:instrText>
-            </w:r>
-            <w:r>
-              <w:rPr>
-                <w:noProof/>
-                <w:webHidden/>
-                <w:sz w:val="40"/>
-                <w:szCs w:val="40"/>
-              </w:rPr>
-            </w:r>
-            <w:r>
-              <w:rPr>
-                <w:noProof/>
-                <w:webHidden/>
-                <w:sz w:val="40"/>
-                <w:szCs w:val="40"/>
+                <w:sz w:val="24"/>
+                <w:szCs w:val="24"/>
+                <w:lang w:val="en-GB"/>
+              </w:rPr>
+              <w:instrText xml:space="preserve"> PAGEREF _Toc102920223 \h </w:instrText>
+            </w:r>
+            <w:r>
+              <w:rPr>
+                <w:noProof/>
+                <w:webHidden/>
+                <w:sz w:val="24"/>
+                <w:szCs w:val="24"/>
+                <w:lang w:val="en-GB"/>
+              </w:rPr>
+            </w:r>
+            <w:r>
+              <w:rPr>
+                <w:noProof/>
+                <w:webHidden/>
+                <w:sz w:val="24"/>
+                <w:szCs w:val="24"/>
+                <w:lang w:val="en-GB"/>
               </w:rPr>
               <w:fldChar w:fldCharType="separate"/>
             </w:r>
@@ -922,8 +966,9 @@
               <w:rPr>
                 <w:noProof/>
                 <w:webHidden/>
-                <w:sz w:val="40"/>
-                <w:szCs w:val="40"/>
+                <w:sz w:val="24"/>
+                <w:szCs w:val="24"/>
+                <w:lang w:val="en-GB"/>
               </w:rPr>
               <w:t>2</w:t>
             </w:r>
@@ -931,8 +976,9 @@
               <w:rPr>
                 <w:noProof/>
                 <w:webHidden/>
-                <w:sz w:val="40"/>
-                <w:szCs w:val="40"/>
+                <w:sz w:val="24"/>
+                <w:szCs w:val="24"/>
+                <w:lang w:val="en-GB"/>
               </w:rPr>
               <w:fldChar w:fldCharType="end"/>
             </w:r>
@@ -947,17 +993,19 @@
             <w:rPr>
               <w:rFonts w:eastAsiaTheme="minorEastAsia"/>
               <w:noProof/>
-              <w:sz w:val="40"/>
-              <w:szCs w:val="40"/>
+              <w:sz w:val="24"/>
+              <w:szCs w:val="24"/>
+              <w:lang w:val="en-GB"/>
             </w:rPr>
           </w:pPr>
-          <w:hyperlink w:anchor="_Toc102911365" w:history="1">
+          <w:hyperlink w:anchor="_Toc102920224" w:history="1">
             <w:r>
               <w:rPr>
                 <w:rStyle w:val="Hyperlink"/>
                 <w:noProof/>
-                <w:sz w:val="40"/>
-                <w:szCs w:val="40"/>
+                <w:sz w:val="24"/>
+                <w:szCs w:val="24"/>
+                <w:lang w:val="en-GB"/>
               </w:rPr>
               <w:t>3.3 Difficulties</w:t>
             </w:r>
@@ -965,8 +1013,9 @@
               <w:rPr>
                 <w:noProof/>
                 <w:webHidden/>
-                <w:sz w:val="40"/>
-                <w:szCs w:val="40"/>
+                <w:sz w:val="24"/>
+                <w:szCs w:val="24"/>
+                <w:lang w:val="en-GB"/>
               </w:rPr>
               <w:tab/>
             </w:r>
@@ -974,8 +1023,9 @@
               <w:rPr>
                 <w:noProof/>
                 <w:webHidden/>
-                <w:sz w:val="40"/>
-                <w:szCs w:val="40"/>
+                <w:sz w:val="24"/>
+                <w:szCs w:val="24"/>
+                <w:lang w:val="en-GB"/>
               </w:rPr>
               <w:fldChar w:fldCharType="begin"/>
             </w:r>
@@ -983,25 +1033,28 @@
               <w:rPr>
                 <w:noProof/>
                 <w:webHidden/>
-                <w:sz w:val="40"/>
-                <w:szCs w:val="40"/>
-              </w:rPr>
-              <w:instrText xml:space="preserve"> PAGEREF _Toc102911365 \h </w:instrText>
-            </w:r>
-            <w:r>
-              <w:rPr>
-                <w:noProof/>
-                <w:webHidden/>
-                <w:sz w:val="40"/>
-                <w:szCs w:val="40"/>
-              </w:rPr>
-            </w:r>
-            <w:r>
-              <w:rPr>
-                <w:noProof/>
-                <w:webHidden/>
-                <w:sz w:val="40"/>
-                <w:szCs w:val="40"/>
+                <w:sz w:val="24"/>
+                <w:szCs w:val="24"/>
+                <w:lang w:val="en-GB"/>
+              </w:rPr>
+              <w:instrText xml:space="preserve"> PAGEREF _Toc102920224 \h </w:instrText>
+            </w:r>
+            <w:r>
+              <w:rPr>
+                <w:noProof/>
+                <w:webHidden/>
+                <w:sz w:val="24"/>
+                <w:szCs w:val="24"/>
+                <w:lang w:val="en-GB"/>
+              </w:rPr>
+            </w:r>
+            <w:r>
+              <w:rPr>
+                <w:noProof/>
+                <w:webHidden/>
+                <w:sz w:val="24"/>
+                <w:szCs w:val="24"/>
+                <w:lang w:val="en-GB"/>
               </w:rPr>
               <w:fldChar w:fldCharType="separate"/>
             </w:r>
@@ -1009,8 +1062,9 @@
               <w:rPr>
                 <w:noProof/>
                 <w:webHidden/>
-                <w:sz w:val="40"/>
-                <w:szCs w:val="40"/>
+                <w:sz w:val="24"/>
+                <w:szCs w:val="24"/>
+                <w:lang w:val="en-GB"/>
               </w:rPr>
               <w:t>3</w:t>
             </w:r>
@@ -1018,8 +1072,9 @@
               <w:rPr>
                 <w:noProof/>
                 <w:webHidden/>
-                <w:sz w:val="40"/>
-                <w:szCs w:val="40"/>
+                <w:sz w:val="24"/>
+                <w:szCs w:val="24"/>
+                <w:lang w:val="en-GB"/>
               </w:rPr>
               <w:fldChar w:fldCharType="end"/>
             </w:r>
@@ -1034,17 +1089,19 @@
             <w:rPr>
               <w:rFonts w:eastAsiaTheme="minorEastAsia"/>
               <w:noProof/>
-              <w:sz w:val="40"/>
-              <w:szCs w:val="40"/>
+              <w:sz w:val="24"/>
+              <w:szCs w:val="24"/>
+              <w:lang w:val="en-GB"/>
             </w:rPr>
           </w:pPr>
-          <w:hyperlink w:anchor="_Toc102911366" w:history="1">
+          <w:hyperlink w:anchor="_Toc102920225" w:history="1">
             <w:r>
               <w:rPr>
                 <w:rStyle w:val="Hyperlink"/>
                 <w:noProof/>
-                <w:sz w:val="40"/>
-                <w:szCs w:val="40"/>
+                <w:sz w:val="24"/>
+                <w:szCs w:val="24"/>
+                <w:lang w:val="en-GB"/>
               </w:rPr>
               <w:t>3.4 Programs used</w:t>
             </w:r>
@@ -1052,8 +1109,9 @@
               <w:rPr>
                 <w:noProof/>
                 <w:webHidden/>
-                <w:sz w:val="40"/>
-                <w:szCs w:val="40"/>
+                <w:sz w:val="24"/>
+                <w:szCs w:val="24"/>
+                <w:lang w:val="en-GB"/>
               </w:rPr>
               <w:tab/>
             </w:r>
@@ -1061,8 +1119,9 @@
               <w:rPr>
                 <w:noProof/>
                 <w:webHidden/>
-                <w:sz w:val="40"/>
-                <w:szCs w:val="40"/>
+                <w:sz w:val="24"/>
+                <w:szCs w:val="24"/>
+                <w:lang w:val="en-GB"/>
               </w:rPr>
               <w:fldChar w:fldCharType="begin"/>
             </w:r>
@@ -1070,25 +1129,28 @@
               <w:rPr>
                 <w:noProof/>
                 <w:webHidden/>
-                <w:sz w:val="40"/>
-                <w:szCs w:val="40"/>
-              </w:rPr>
-              <w:instrText xml:space="preserve"> PAGEREF _Toc102911366 \h </w:instrText>
-            </w:r>
-            <w:r>
-              <w:rPr>
-                <w:noProof/>
-                <w:webHidden/>
-                <w:sz w:val="40"/>
-                <w:szCs w:val="40"/>
-              </w:rPr>
-            </w:r>
-            <w:r>
-              <w:rPr>
-                <w:noProof/>
-                <w:webHidden/>
-                <w:sz w:val="40"/>
-                <w:szCs w:val="40"/>
+                <w:sz w:val="24"/>
+                <w:szCs w:val="24"/>
+                <w:lang w:val="en-GB"/>
+              </w:rPr>
+              <w:instrText xml:space="preserve"> PAGEREF _Toc102920225 \h </w:instrText>
+            </w:r>
+            <w:r>
+              <w:rPr>
+                <w:noProof/>
+                <w:webHidden/>
+                <w:sz w:val="24"/>
+                <w:szCs w:val="24"/>
+                <w:lang w:val="en-GB"/>
+              </w:rPr>
+            </w:r>
+            <w:r>
+              <w:rPr>
+                <w:noProof/>
+                <w:webHidden/>
+                <w:sz w:val="24"/>
+                <w:szCs w:val="24"/>
+                <w:lang w:val="en-GB"/>
               </w:rPr>
               <w:fldChar w:fldCharType="separate"/>
             </w:r>
@@ -1096,8 +1158,9 @@
               <w:rPr>
                 <w:noProof/>
                 <w:webHidden/>
-                <w:sz w:val="40"/>
-                <w:szCs w:val="40"/>
+                <w:sz w:val="24"/>
+                <w:szCs w:val="24"/>
+                <w:lang w:val="en-GB"/>
               </w:rPr>
               <w:t>3</w:t>
             </w:r>
@@ -1105,8 +1168,105 @@
               <w:rPr>
                 <w:noProof/>
                 <w:webHidden/>
-                <w:sz w:val="40"/>
-                <w:szCs w:val="40"/>
+                <w:sz w:val="24"/>
+                <w:szCs w:val="24"/>
+                <w:lang w:val="en-GB"/>
+              </w:rPr>
+              <w:fldChar w:fldCharType="end"/>
+            </w:r>
+          </w:hyperlink>
+        </w:p>
+        <w:p>
+          <w:pPr>
+            <w:pStyle w:val="TOC2"/>
+            <w:tabs>
+              <w:tab w:val="right" w:leader="dot" w:pos="9350"/>
+            </w:tabs>
+            <w:rPr>
+              <w:rFonts w:eastAsiaTheme="minorEastAsia"/>
+              <w:noProof/>
+              <w:sz w:val="24"/>
+              <w:szCs w:val="24"/>
+              <w:lang w:val="en-GB"/>
+            </w:rPr>
+          </w:pPr>
+          <w:hyperlink w:anchor="_Toc102920226" w:history="1">
+            <w:r>
+              <w:rPr>
+                <w:rStyle w:val="Hyperlink"/>
+                <w:noProof/>
+                <w:sz w:val="24"/>
+                <w:szCs w:val="24"/>
+                <w:lang w:val="en-GB"/>
+              </w:rPr>
+              <w:t>3.5 Technologies used</w:t>
+            </w:r>
+            <w:r>
+              <w:rPr>
+                <w:noProof/>
+                <w:webHidden/>
+                <w:sz w:val="24"/>
+                <w:szCs w:val="24"/>
+                <w:lang w:val="en-GB"/>
+              </w:rPr>
+              <w:tab/>
+            </w:r>
+            <w:r>
+              <w:rPr>
+                <w:noProof/>
+                <w:webHidden/>
+                <w:sz w:val="24"/>
+                <w:szCs w:val="24"/>
+                <w:lang w:val="en-GB"/>
+              </w:rPr>
+              <w:fldChar w:fldCharType="begin"/>
+            </w:r>
+            <w:r>
+              <w:rPr>
+                <w:noProof/>
+                <w:webHidden/>
+                <w:sz w:val="24"/>
+                <w:szCs w:val="24"/>
+                <w:lang w:val="en-GB"/>
+              </w:rPr>
+              <w:instrText xml:space="preserve"> PAGEREF _Toc102920226 \h </w:instrText>
+            </w:r>
+            <w:r>
+              <w:rPr>
+                <w:noProof/>
+                <w:webHidden/>
+                <w:sz w:val="24"/>
+                <w:szCs w:val="24"/>
+                <w:lang w:val="en-GB"/>
+              </w:rPr>
+            </w:r>
+            <w:r>
+              <w:rPr>
+                <w:noProof/>
+                <w:webHidden/>
+                <w:sz w:val="24"/>
+                <w:szCs w:val="24"/>
+                <w:lang w:val="en-GB"/>
+              </w:rPr>
+              <w:fldChar w:fldCharType="separate"/>
+            </w:r>
+            <w:r>
+              <w:rPr>
+                <w:noProof/>
+                <w:webHidden/>
+                <w:sz w:val="24"/>
+                <w:szCs w:val="24"/>
+                <w:lang w:val="en-GB"/>
+              </w:rPr>
+              <w:t>3</w:t>
+            </w:r>
+            <w:r>
+              <w:rPr>
+                <w:noProof/>
+                <w:webHidden/>
+                <w:sz w:val="24"/>
+                <w:szCs w:val="24"/>
+                <w:lang w:val="en-GB"/>
               </w:rPr>
               <w:fldChar w:fldCharType="end"/>
             </w:r>
@@ -1121,17 +1281,19 @@
             <w:rPr>
               <w:rFonts w:eastAsiaTheme="minorEastAsia"/>
               <w:noProof/>
-              <w:sz w:val="40"/>
-              <w:szCs w:val="40"/>
+              <w:sz w:val="24"/>
+              <w:szCs w:val="24"/>
+              <w:lang w:val="en-GB"/>
             </w:rPr>
           </w:pPr>
-          <w:hyperlink w:anchor="_Toc102911367" w:history="1">
+          <w:hyperlink w:anchor="_Toc102920227" w:history="1">
             <w:r>
               <w:rPr>
                 <w:rStyle w:val="Hyperlink"/>
                 <w:noProof/>
-                <w:sz w:val="40"/>
-                <w:szCs w:val="40"/>
+                <w:sz w:val="24"/>
+                <w:szCs w:val="24"/>
+                <w:lang w:val="en-GB"/>
               </w:rPr>
               <w:t>4. Demo of our project</w:t>
             </w:r>
@@ -1139,8 +1301,9 @@
               <w:rPr>
                 <w:noProof/>
                 <w:webHidden/>
-                <w:sz w:val="40"/>
-                <w:szCs w:val="40"/>
+                <w:sz w:val="24"/>
+                <w:szCs w:val="24"/>
+                <w:lang w:val="en-GB"/>
               </w:rPr>
               <w:tab/>
             </w:r>
@@ -1148,8 +1311,9 @@
               <w:rPr>
                 <w:noProof/>
                 <w:webHidden/>
-                <w:sz w:val="40"/>
-                <w:szCs w:val="40"/>
+                <w:sz w:val="24"/>
+                <w:szCs w:val="24"/>
+                <w:lang w:val="en-GB"/>
               </w:rPr>
               <w:fldChar w:fldCharType="begin"/>
             </w:r>
@@ -1157,25 +1321,28 @@
               <w:rPr>
                 <w:noProof/>
                 <w:webHidden/>
-                <w:sz w:val="40"/>
-                <w:szCs w:val="40"/>
-              </w:rPr>
-              <w:instrText xml:space="preserve"> PAGEREF _Toc102911367 \h </w:instrText>
-            </w:r>
-            <w:r>
-              <w:rPr>
-                <w:noProof/>
-                <w:webHidden/>
-                <w:sz w:val="40"/>
-                <w:szCs w:val="40"/>
-              </w:rPr>
-            </w:r>
-            <w:r>
-              <w:rPr>
-                <w:noProof/>
-                <w:webHidden/>
-                <w:sz w:val="40"/>
-                <w:szCs w:val="40"/>
+                <w:sz w:val="24"/>
+                <w:szCs w:val="24"/>
+                <w:lang w:val="en-GB"/>
+              </w:rPr>
+              <w:instrText xml:space="preserve"> PAGEREF _Toc102920227 \h </w:instrText>
+            </w:r>
+            <w:r>
+              <w:rPr>
+                <w:noProof/>
+                <w:webHidden/>
+                <w:sz w:val="24"/>
+                <w:szCs w:val="24"/>
+                <w:lang w:val="en-GB"/>
+              </w:rPr>
+            </w:r>
+            <w:r>
+              <w:rPr>
+                <w:noProof/>
+                <w:webHidden/>
+                <w:sz w:val="24"/>
+                <w:szCs w:val="24"/>
+                <w:lang w:val="en-GB"/>
               </w:rPr>
               <w:fldChar w:fldCharType="separate"/>
             </w:r>
@@ -1183,23 +1350,30 @@
               <w:rPr>
                 <w:noProof/>
                 <w:webHidden/>
-                <w:sz w:val="40"/>
-                <w:szCs w:val="40"/>
-              </w:rPr>
-              <w:t>3</w:t>
-            </w:r>
-            <w:r>
-              <w:rPr>
-                <w:noProof/>
-                <w:webHidden/>
-                <w:sz w:val="40"/>
-                <w:szCs w:val="40"/>
+                <w:sz w:val="24"/>
+                <w:szCs w:val="24"/>
+                <w:lang w:val="en-GB"/>
+              </w:rPr>
+              <w:t>4</w:t>
+            </w:r>
+            <w:r>
+              <w:rPr>
+                <w:noProof/>
+                <w:webHidden/>
+                <w:sz w:val="24"/>
+                <w:szCs w:val="24"/>
+                <w:lang w:val="en-GB"/>
               </w:rPr>
               <w:fldChar w:fldCharType="end"/>
             </w:r>
           </w:hyperlink>
         </w:p>
         <w:p>
+          <w:pPr>
+            <w:rPr>
+              <w:lang w:val="en-GB"/>
+            </w:rPr>
+          </w:pPr>
           <w:r>
             <w:rPr>
               <w:b/>
@@ -1207,15 +1381,30 @@
               <w:noProof/>
               <w:sz w:val="56"/>
               <w:szCs w:val="56"/>
+              <w:lang w:val="en-GB"/>
             </w:rPr>
             <w:fldChar w:fldCharType="end"/>
           </w:r>
         </w:p>
       </w:sdtContent>
     </w:sdt>
-    <w:p/>
-    <w:p>
-      <w:r>
+    <w:p>
+      <w:pPr>
+        <w:rPr>
+          <w:lang w:val="en-GB"/>
+        </w:rPr>
+      </w:pPr>
+    </w:p>
+    <w:p>
+      <w:pPr>
+        <w:rPr>
+          <w:lang w:val="en-GB"/>
+        </w:rPr>
+      </w:pPr>
+      <w:r>
+        <w:rPr>
+          <w:lang w:val="en-GB"/>
+        </w:rPr>
         <w:br w:type="page"/>
       </w:r>
     </w:p>
@@ -1224,33 +1413,29 @@
         <w:pStyle w:val="Heading1"/>
         <w:rPr>
           <w:color w:val="595959" w:themeColor="text1" w:themeTint="A6"/>
+          <w:lang w:val="en-GB"/>
         </w:rPr>
       </w:pPr>
       <w:bookmarkStart w:id="0" w:name="_Toc95832375"/>
-      <w:bookmarkStart w:id="1" w:name="_Toc102911360"/>
+      <w:bookmarkStart w:id="1" w:name="_Toc102920219"/>
       <w:r>
         <w:rPr>
           <w:color w:val="595959" w:themeColor="text1" w:themeTint="A6"/>
+          <w:lang w:val="en-GB"/>
         </w:rPr>
         <w:lastRenderedPageBreak/>
-        <w:t xml:space="preserve">1. Project </w:t>
-      </w:r>
-      <w:r>
-        <w:rPr>
-          <w:color w:val="595959" w:themeColor="text1" w:themeTint="A6"/>
-        </w:rPr>
-        <w:t>p</w:t>
-      </w:r>
-      <w:r>
-        <w:rPr>
-          <w:color w:val="595959" w:themeColor="text1" w:themeTint="A6"/>
-        </w:rPr>
-        <w:t>articipants</w:t>
+        <w:t>1. Project participants</w:t>
       </w:r>
       <w:bookmarkEnd w:id="0"/>
       <w:bookmarkEnd w:id="1"/>
     </w:p>
-    <w:p/>
+    <w:p>
+      <w:pPr>
+        <w:rPr>
+          <w:lang w:val="en-GB"/>
+        </w:rPr>
+      </w:pPr>
+    </w:p>
     <w:p>
       <w:pPr>
         <w:pStyle w:val="ListParagraph"/>
@@ -1261,35 +1446,16 @@
         <w:rPr>
           <w:sz w:val="24"/>
           <w:szCs w:val="24"/>
-        </w:rPr>
-      </w:pPr>
-      <w:r>
-        <w:rPr>
-          <w:sz w:val="24"/>
-          <w:szCs w:val="24"/>
-        </w:rPr>
-        <w:t>Yoanna Simeonova</w:t>
-      </w:r>
-      <w:r>
-        <w:rPr>
-          <w:sz w:val="24"/>
-          <w:szCs w:val="24"/>
-        </w:rPr>
-        <w:t xml:space="preserve"> 10</w:t>
-      </w:r>
-      <w:r>
-        <w:rPr>
-          <w:sz w:val="24"/>
-          <w:szCs w:val="24"/>
-        </w:rPr>
-        <w:t>V</w:t>
-      </w:r>
-      <w:r>
-        <w:rPr>
-          <w:sz w:val="24"/>
-          <w:szCs w:val="24"/>
-        </w:rPr>
-        <w:t xml:space="preserve"> – Scrum Trainer - </w:t>
+          <w:lang w:val="en-GB"/>
+        </w:rPr>
+      </w:pPr>
+      <w:r>
+        <w:rPr>
+          <w:sz w:val="24"/>
+          <w:szCs w:val="24"/>
+          <w:lang w:val="en-GB"/>
+        </w:rPr>
+        <w:t xml:space="preserve">Yoanna Simeonova 10V – Scrum Trainer - </w:t>
       </w:r>
       <w:hyperlink r:id="rId10" w:history="1">
         <w:r>
@@ -1298,6 +1464,7 @@
             <w:color w:val="C45911" w:themeColor="accent2" w:themeShade="BF"/>
             <w:sz w:val="24"/>
             <w:szCs w:val="24"/>
+            <w:lang w:val="en-GB"/>
           </w:rPr>
           <w:t>YVSimeonova19@codingburgas.bg</w:t>
         </w:r>
@@ -1313,12 +1480,14 @@
         <w:rPr>
           <w:sz w:val="24"/>
           <w:szCs w:val="24"/>
-        </w:rPr>
-      </w:pPr>
-      <w:r>
-        <w:rPr>
-          <w:sz w:val="24"/>
-          <w:szCs w:val="24"/>
+          <w:lang w:val="en-GB"/>
+        </w:rPr>
+      </w:pPr>
+      <w:r>
+        <w:rPr>
+          <w:sz w:val="24"/>
+          <w:szCs w:val="24"/>
+          <w:lang w:val="en-GB"/>
         </w:rPr>
         <w:t xml:space="preserve">Veselin Stoyanov 10G – Front-end Developer - </w:t>
       </w:r>
@@ -1329,6 +1498,7 @@
             <w:color w:val="C45911" w:themeColor="accent2" w:themeShade="BF"/>
             <w:sz w:val="24"/>
             <w:szCs w:val="24"/>
+            <w:lang w:val="en-GB"/>
           </w:rPr>
           <w:t>VNStoyanov19@codingburgas.bg</w:t>
         </w:r>
@@ -1344,182 +1514,21 @@
         <w:rPr>
           <w:sz w:val="24"/>
           <w:szCs w:val="24"/>
-        </w:rPr>
-      </w:pPr>
-      <w:r>
-        <w:rPr>
-          <w:sz w:val="24"/>
-          <w:szCs w:val="24"/>
-        </w:rPr>
-        <w:t>Stoyan Ivanov</w:t>
-      </w:r>
-      <w:r>
-        <w:rPr>
-          <w:sz w:val="24"/>
-          <w:szCs w:val="24"/>
-        </w:rPr>
-        <w:t xml:space="preserve"> 10V – </w:t>
-      </w:r>
-      <w:r>
-        <w:rPr>
-          <w:sz w:val="24"/>
-          <w:szCs w:val="24"/>
-        </w:rPr>
-        <w:t>Back</w:t>
-      </w:r>
-      <w:r>
-        <w:rPr>
-          <w:sz w:val="24"/>
-          <w:szCs w:val="24"/>
-        </w:rPr>
-        <w:t>-</w:t>
-      </w:r>
-      <w:r>
-        <w:rPr>
-          <w:sz w:val="24"/>
-          <w:szCs w:val="24"/>
-        </w:rPr>
-        <w:t xml:space="preserve">end </w:t>
-      </w:r>
-      <w:r>
-        <w:rPr>
-          <w:sz w:val="24"/>
-          <w:szCs w:val="24"/>
-        </w:rPr>
-        <w:t xml:space="preserve">Developer - </w:t>
+          <w:lang w:val="en-GB"/>
+        </w:rPr>
+      </w:pPr>
+      <w:r>
+        <w:rPr>
+          <w:sz w:val="24"/>
+          <w:szCs w:val="24"/>
+          <w:lang w:val="en-GB"/>
+        </w:rPr>
+        <w:t xml:space="preserve">Stoyan Ivanov 10V – Back-end Developer - </w:t>
       </w:r>
       <w:hyperlink r:id="rId12" w:history="1">
         <w:r>
-          <w:t xml:space="preserve"> </w:t>
-        </w:r>
-        <w:r>
           <w:rPr>
-            <w:rStyle w:val="Hyperlink"/>
-            <w:color w:val="C45911" w:themeColor="accent2" w:themeShade="BF"/>
-            <w:sz w:val="24"/>
-            <w:szCs w:val="24"/>
-          </w:rPr>
-          <w:t>SSIvanov19@codingburgas.bg</w:t>
-        </w:r>
-      </w:hyperlink>
-    </w:p>
-    <w:p>
-      <w:pPr>
-        <w:pStyle w:val="ListParagraph"/>
-        <w:numPr>
-          <w:ilvl w:val="0"/>
-          <w:numId w:val="1"/>
-        </w:numPr>
-        <w:rPr>
-          <w:sz w:val="24"/>
-          <w:szCs w:val="24"/>
-        </w:rPr>
-      </w:pPr>
-      <w:r>
-        <w:rPr>
-          <w:sz w:val="24"/>
-          <w:szCs w:val="24"/>
-        </w:rPr>
-        <w:t xml:space="preserve">Tereza Opanska 10V – </w:t>
-      </w:r>
-      <w:r>
-        <w:rPr>
-          <w:sz w:val="24"/>
-          <w:szCs w:val="24"/>
-        </w:rPr>
-        <w:t>Back</w:t>
-      </w:r>
-      <w:r>
-        <w:rPr>
-          <w:sz w:val="24"/>
-          <w:szCs w:val="24"/>
-        </w:rPr>
-        <w:t>-</w:t>
-      </w:r>
-      <w:r>
-        <w:rPr>
-          <w:sz w:val="24"/>
-          <w:szCs w:val="24"/>
-        </w:rPr>
-        <w:t>end</w:t>
-      </w:r>
-      <w:r>
-        <w:rPr>
-          <w:sz w:val="24"/>
-          <w:szCs w:val="24"/>
-        </w:rPr>
-        <w:t xml:space="preserve"> Developer - </w:t>
-      </w:r>
-      <w:hyperlink r:id="rId13" w:history="1">
-        <w:r>
-          <w:rPr>
-            <w:rStyle w:val="Hyperlink"/>
-            <w:color w:val="C45911" w:themeColor="accent2" w:themeShade="BF"/>
-            <w:sz w:val="24"/>
-            <w:szCs w:val="24"/>
-          </w:rPr>
-          <w:t>TNOpanska@codingburgas.bg</w:t>
-        </w:r>
-      </w:hyperlink>
-    </w:p>
-    <w:p>
-      <w:pPr>
-        <w:pStyle w:val="ListParagraph"/>
-        <w:numPr>
-          <w:ilvl w:val="0"/>
-          <w:numId w:val="1"/>
-        </w:numPr>
-        <w:rPr>
-          <w:sz w:val="24"/>
-          <w:szCs w:val="24"/>
-        </w:rPr>
-      </w:pPr>
-      <w:r>
-        <w:rPr>
-          <w:sz w:val="24"/>
-          <w:szCs w:val="24"/>
-        </w:rPr>
-        <w:t>Kostadin Taligadzhiev</w:t>
-      </w:r>
-      <w:r>
-        <w:rPr>
-          <w:sz w:val="24"/>
-          <w:szCs w:val="24"/>
-        </w:rPr>
-        <w:t xml:space="preserve"> 10</w:t>
-      </w:r>
-      <w:r>
-        <w:rPr>
-          <w:sz w:val="24"/>
-          <w:szCs w:val="24"/>
-        </w:rPr>
-        <w:t>A</w:t>
-      </w:r>
-      <w:r>
-        <w:rPr>
-          <w:sz w:val="24"/>
-          <w:szCs w:val="24"/>
-        </w:rPr>
-        <w:t xml:space="preserve"> – </w:t>
-      </w:r>
-      <w:r>
-        <w:rPr>
-          <w:sz w:val="24"/>
-          <w:szCs w:val="24"/>
-        </w:rPr>
-        <w:t>QA Engineer</w:t>
-      </w:r>
-      <w:r>
-        <w:rPr>
-          <w:sz w:val="24"/>
-          <w:szCs w:val="24"/>
-        </w:rPr>
-        <w:t xml:space="preserve"> - </w:t>
-      </w:r>
-      <w:hyperlink r:id="rId14" w:history="1">
-        <w:r>
-          <w:rPr>
-            <w:rStyle w:val="Hyperlink"/>
+            <w:lang w:val="en-GB"/>
           </w:rPr>
           <w:t xml:space="preserve"> </w:t>
         </w:r>
@@ -1529,24 +1538,108 @@
             <w:color w:val="C45911" w:themeColor="accent2" w:themeShade="BF"/>
             <w:sz w:val="24"/>
             <w:szCs w:val="24"/>
+            <w:lang w:val="en-GB"/>
+          </w:rPr>
+          <w:t>SSIvanov19@codingburgas.bg</w:t>
+        </w:r>
+      </w:hyperlink>
+    </w:p>
+    <w:p>
+      <w:pPr>
+        <w:pStyle w:val="ListParagraph"/>
+        <w:numPr>
+          <w:ilvl w:val="0"/>
+          <w:numId w:val="1"/>
+        </w:numPr>
+        <w:rPr>
+          <w:sz w:val="24"/>
+          <w:szCs w:val="24"/>
+          <w:lang w:val="en-GB"/>
+        </w:rPr>
+      </w:pPr>
+      <w:r>
+        <w:rPr>
+          <w:sz w:val="24"/>
+          <w:szCs w:val="24"/>
+          <w:lang w:val="en-GB"/>
+        </w:rPr>
+        <w:t xml:space="preserve">Tereza Opanska 10V – Back-end Developer - </w:t>
+      </w:r>
+      <w:hyperlink r:id="rId13" w:history="1">
+        <w:r>
+          <w:rPr>
+            <w:rStyle w:val="Hyperlink"/>
+            <w:color w:val="C45911" w:themeColor="accent2" w:themeShade="BF"/>
+            <w:sz w:val="24"/>
+            <w:szCs w:val="24"/>
+            <w:lang w:val="en-GB"/>
+          </w:rPr>
+          <w:t>TNOpanska@codingburgas.bg</w:t>
+        </w:r>
+      </w:hyperlink>
+    </w:p>
+    <w:p>
+      <w:pPr>
+        <w:pStyle w:val="ListParagraph"/>
+        <w:numPr>
+          <w:ilvl w:val="0"/>
+          <w:numId w:val="1"/>
+        </w:numPr>
+        <w:rPr>
+          <w:sz w:val="24"/>
+          <w:szCs w:val="24"/>
+          <w:lang w:val="en-GB"/>
+        </w:rPr>
+      </w:pPr>
+      <w:r>
+        <w:rPr>
+          <w:sz w:val="24"/>
+          <w:szCs w:val="24"/>
+          <w:lang w:val="en-GB"/>
+        </w:rPr>
+        <w:t xml:space="preserve">Kostadin Taligadzhiev 10A – QA Engineer - </w:t>
+      </w:r>
+      <w:hyperlink r:id="rId14" w:history="1">
+        <w:r>
+          <w:rPr>
+            <w:rStyle w:val="Hyperlink"/>
+            <w:lang w:val="en-GB"/>
+          </w:rPr>
+          <w:t xml:space="preserve"> </w:t>
+        </w:r>
+        <w:r>
+          <w:rPr>
+            <w:rStyle w:val="Hyperlink"/>
+            <w:color w:val="C45911" w:themeColor="accent2" w:themeShade="BF"/>
+            <w:sz w:val="24"/>
+            <w:szCs w:val="24"/>
+            <w:lang w:val="en-GB"/>
           </w:rPr>
           <w:t>KNTaligadzhiev19@codingburgas.bg</w:t>
         </w:r>
       </w:hyperlink>
     </w:p>
-    <w:p/>
+    <w:p>
+      <w:pPr>
+        <w:rPr>
+          <w:lang w:val="en-GB"/>
+        </w:rPr>
+      </w:pPr>
+    </w:p>
     <w:p>
       <w:pPr>
         <w:pStyle w:val="Heading1"/>
         <w:rPr>
           <w:color w:val="595959" w:themeColor="text1" w:themeTint="A6"/>
+          <w:lang w:val="en-GB"/>
         </w:rPr>
       </w:pPr>
       <w:bookmarkStart w:id="2" w:name="_Toc95832376"/>
-      <w:bookmarkStart w:id="3" w:name="_Toc102911361"/>
+      <w:bookmarkStart w:id="3" w:name="_Toc102920220"/>
       <w:r>
         <w:rPr>
           <w:color w:val="595959" w:themeColor="text1" w:themeTint="A6"/>
+          <w:lang w:val="en-GB"/>
         </w:rPr>
         <w:t>2. Project description</w:t>
       </w:r>
@@ -1559,61 +1652,22 @@
         <w:rPr>
           <w:sz w:val="24"/>
           <w:szCs w:val="24"/>
-        </w:rPr>
-      </w:pPr>
-      <w:r>
-        <w:rPr>
-          <w:sz w:val="24"/>
-          <w:szCs w:val="24"/>
-        </w:rPr>
-        <w:t>Our task was to</w:t>
-      </w:r>
-      <w:r>
-        <w:rPr>
-          <w:sz w:val="24"/>
-          <w:szCs w:val="24"/>
-        </w:rPr>
-        <w:t xml:space="preserve"> create</w:t>
-      </w:r>
-      <w:r>
-        <w:rPr>
-          <w:sz w:val="24"/>
-          <w:szCs w:val="24"/>
-        </w:rPr>
-        <w:t xml:space="preserve"> a program using the programming language C++. The theme was </w:t>
-      </w:r>
-      <w:r>
-        <w:rPr>
-          <w:sz w:val="24"/>
-          <w:szCs w:val="24"/>
-        </w:rPr>
-        <w:t>biology</w:t>
-      </w:r>
-      <w:r>
-        <w:rPr>
-          <w:sz w:val="24"/>
-          <w:szCs w:val="24"/>
-        </w:rPr>
-        <w:t xml:space="preserve">. The </w:t>
-      </w:r>
-      <w:r>
-        <w:rPr>
-          <w:sz w:val="24"/>
-          <w:szCs w:val="24"/>
-        </w:rPr>
-        <w:t xml:space="preserve">only </w:t>
-      </w:r>
-      <w:r>
-        <w:rPr>
-          <w:sz w:val="24"/>
-          <w:szCs w:val="24"/>
-        </w:rPr>
-        <w:t xml:space="preserve">requirements for the project were that we use </w:t>
-      </w:r>
-      <w:r>
-        <w:rPr>
-          <w:sz w:val="24"/>
-          <w:szCs w:val="24"/>
+          <w:lang w:val="en-GB"/>
+        </w:rPr>
+      </w:pPr>
+      <w:r>
+        <w:rPr>
+          <w:sz w:val="24"/>
+          <w:szCs w:val="24"/>
+          <w:lang w:val="en-GB"/>
+        </w:rPr>
+        <w:t xml:space="preserve">Our task was to create a program using the programming language C++. The theme was biology. The only requirements for the project were that we use </w:t>
+      </w:r>
+      <w:r>
+        <w:rPr>
+          <w:sz w:val="24"/>
+          <w:szCs w:val="24"/>
+          <w:lang w:val="en-GB"/>
         </w:rPr>
         <w:t>files,</w:t>
       </w:r>
@@ -1621,6 +1675,7 @@
         <w:rPr>
           <w:sz w:val="24"/>
           <w:szCs w:val="24"/>
+          <w:lang w:val="en-GB"/>
         </w:rPr>
         <w:t xml:space="preserve"> and </w:t>
       </w:r>
@@ -1628,6 +1683,7 @@
         <w:rPr>
           <w:sz w:val="24"/>
           <w:szCs w:val="24"/>
+          <w:lang w:val="en-GB"/>
         </w:rPr>
         <w:t xml:space="preserve">the program has to have functionalities such as editing, </w:t>
       </w:r>
@@ -1635,6 +1691,7 @@
         <w:rPr>
           <w:sz w:val="24"/>
           <w:szCs w:val="24"/>
+          <w:lang w:val="en-GB"/>
         </w:rPr>
         <w:t>deleting,</w:t>
       </w:r>
@@ -1642,6 +1699,7 @@
         <w:rPr>
           <w:sz w:val="24"/>
           <w:szCs w:val="24"/>
+          <w:lang w:val="en-GB"/>
         </w:rPr>
         <w:t xml:space="preserve"> and updating information</w:t>
       </w:r>
@@ -1649,6 +1707,7 @@
         <w:rPr>
           <w:sz w:val="24"/>
           <w:szCs w:val="24"/>
+          <w:lang w:val="en-GB"/>
         </w:rPr>
         <w:t xml:space="preserve">. We managed to </w:t>
       </w:r>
@@ -1656,6 +1715,7 @@
         <w:rPr>
           <w:sz w:val="24"/>
           <w:szCs w:val="24"/>
+          <w:lang w:val="en-GB"/>
         </w:rPr>
         <w:t>complete</w:t>
       </w:r>
@@ -1663,23 +1723,32 @@
         <w:rPr>
           <w:sz w:val="24"/>
           <w:szCs w:val="24"/>
+          <w:lang w:val="en-GB"/>
         </w:rPr>
         <w:t xml:space="preserve"> both tasks. </w:t>
       </w:r>
     </w:p>
-    <w:p/>
+    <w:p>
+      <w:pPr>
+        <w:rPr>
+          <w:lang w:val="en-GB"/>
+        </w:rPr>
+      </w:pPr>
+    </w:p>
     <w:p>
       <w:pPr>
         <w:pStyle w:val="Heading1"/>
         <w:rPr>
           <w:color w:val="595959" w:themeColor="text1" w:themeTint="A6"/>
+          <w:lang w:val="en-GB"/>
         </w:rPr>
       </w:pPr>
       <w:bookmarkStart w:id="4" w:name="_Toc95832377"/>
-      <w:bookmarkStart w:id="5" w:name="_Toc102911362"/>
+      <w:bookmarkStart w:id="5" w:name="_Toc102920221"/>
       <w:r>
         <w:rPr>
           <w:color w:val="595959" w:themeColor="text1" w:themeTint="A6"/>
+          <w:lang w:val="en-GB"/>
         </w:rPr>
         <w:t>3.  Summary of the project</w:t>
       </w:r>
@@ -1692,13 +1761,15 @@
         <w:ind w:left="432"/>
         <w:rPr>
           <w:color w:val="595959" w:themeColor="text1" w:themeTint="A6"/>
+          <w:lang w:val="en-GB"/>
         </w:rPr>
       </w:pPr>
       <w:bookmarkStart w:id="6" w:name="_Toc95832378"/>
-      <w:bookmarkStart w:id="7" w:name="_Toc102911363"/>
+      <w:bookmarkStart w:id="7" w:name="_Toc102920222"/>
       <w:r>
         <w:rPr>
           <w:color w:val="595959" w:themeColor="text1" w:themeTint="A6"/>
+          <w:lang w:val="en-GB"/>
         </w:rPr>
         <w:t>3.1 Goal</w:t>
       </w:r>
@@ -1711,12 +1782,14 @@
         <w:rPr>
           <w:sz w:val="24"/>
           <w:szCs w:val="24"/>
-        </w:rPr>
-      </w:pPr>
-      <w:r>
-        <w:rPr>
-          <w:sz w:val="24"/>
-          <w:szCs w:val="24"/>
+          <w:lang w:val="en-GB"/>
+        </w:rPr>
+      </w:pPr>
+      <w:r>
+        <w:rPr>
+          <w:sz w:val="24"/>
+          <w:szCs w:val="24"/>
+          <w:lang w:val="en-GB"/>
         </w:rPr>
         <w:t xml:space="preserve">Our goal for the project was to create an application </w:t>
       </w:r>
@@ -1724,6 +1797,7 @@
         <w:rPr>
           <w:sz w:val="24"/>
           <w:szCs w:val="24"/>
+          <w:lang w:val="en-GB"/>
         </w:rPr>
         <w:t>that both students and teachers would benefit from. The main idea is that our program can be used as a learning application for any subject, but given that our topic is biology, we have mainly focused on that aspect.</w:t>
       </w:r>
@@ -1734,6 +1808,7 @@
         <w:rPr>
           <w:sz w:val="24"/>
           <w:szCs w:val="24"/>
+          <w:lang w:val="en-GB"/>
         </w:rPr>
       </w:pPr>
     </w:p>
@@ -1743,13 +1818,15 @@
         <w:ind w:left="360"/>
         <w:rPr>
           <w:color w:val="595959" w:themeColor="text1" w:themeTint="A6"/>
+          <w:lang w:val="en-GB"/>
         </w:rPr>
       </w:pPr>
       <w:bookmarkStart w:id="8" w:name="_Toc95832379"/>
-      <w:bookmarkStart w:id="9" w:name="_Toc102911364"/>
+      <w:bookmarkStart w:id="9" w:name="_Toc102920223"/>
       <w:r>
         <w:rPr>
           <w:color w:val="595959" w:themeColor="text1" w:themeTint="A6"/>
+          <w:lang w:val="en-GB"/>
         </w:rPr>
         <w:t>3.2 Stages of realization</w:t>
       </w:r>
@@ -1766,12 +1843,14 @@
         <w:rPr>
           <w:sz w:val="24"/>
           <w:szCs w:val="24"/>
-        </w:rPr>
-      </w:pPr>
-      <w:r>
-        <w:rPr>
-          <w:sz w:val="24"/>
-          <w:szCs w:val="24"/>
+          <w:lang w:val="en-GB"/>
+        </w:rPr>
+      </w:pPr>
+      <w:r>
+        <w:rPr>
+          <w:sz w:val="24"/>
+          <w:szCs w:val="24"/>
+          <w:lang w:val="en-GB"/>
         </w:rPr>
         <w:t>During t</w:t>
       </w:r>
@@ -1779,6 +1858,7 @@
         <w:rPr>
           <w:sz w:val="24"/>
           <w:szCs w:val="24"/>
+          <w:lang w:val="en-GB"/>
         </w:rPr>
         <w:t xml:space="preserve">he first stage we </w:t>
       </w:r>
@@ -1786,6 +1866,7 @@
         <w:rPr>
           <w:sz w:val="24"/>
           <w:szCs w:val="24"/>
+          <w:lang w:val="en-GB"/>
         </w:rPr>
         <w:t xml:space="preserve">made our </w:t>
       </w:r>
@@ -1793,6 +1874,7 @@
         <w:rPr>
           <w:sz w:val="24"/>
           <w:szCs w:val="24"/>
+          <w:lang w:val="en-GB"/>
         </w:rPr>
         <w:t xml:space="preserve">team according to the given team making criteria. After a brief consideration we formed our team </w:t>
       </w:r>
@@ -1800,6 +1882,7 @@
         <w:rPr>
           <w:sz w:val="24"/>
           <w:szCs w:val="24"/>
+          <w:lang w:val="en-GB"/>
         </w:rPr>
         <w:t>and</w:t>
       </w:r>
@@ -1807,6 +1890,7 @@
         <w:rPr>
           <w:sz w:val="24"/>
           <w:szCs w:val="24"/>
+          <w:lang w:val="en-GB"/>
         </w:rPr>
         <w:t xml:space="preserve"> </w:t>
       </w:r>
@@ -1814,20 +1898,15 @@
         <w:rPr>
           <w:sz w:val="24"/>
           <w:szCs w:val="24"/>
-        </w:rPr>
-        <w:t>it</w:t>
-      </w:r>
-      <w:r>
-        <w:rPr>
-          <w:sz w:val="24"/>
-          <w:szCs w:val="24"/>
-        </w:rPr>
-        <w:t>s</w:t>
-      </w:r>
-      <w:r>
-        <w:rPr>
-          <w:sz w:val="24"/>
-          <w:szCs w:val="24"/>
+          <w:lang w:val="en-GB"/>
+        </w:rPr>
+        <w:t>its</w:t>
+      </w:r>
+      <w:r>
+        <w:rPr>
+          <w:sz w:val="24"/>
+          <w:szCs w:val="24"/>
+          <w:lang w:val="en-GB"/>
         </w:rPr>
         <w:t xml:space="preserve"> positions. That took us roughly around o</w:t>
       </w:r>
@@ -1835,6 +1914,7 @@
         <w:rPr>
           <w:sz w:val="24"/>
           <w:szCs w:val="24"/>
+          <w:lang w:val="en-GB"/>
         </w:rPr>
         <w:t>ne</w:t>
       </w:r>
@@ -1842,6 +1922,7 @@
         <w:rPr>
           <w:sz w:val="24"/>
           <w:szCs w:val="24"/>
+          <w:lang w:val="en-GB"/>
         </w:rPr>
         <w:t xml:space="preserve"> to t</w:t>
       </w:r>
@@ -1849,6 +1930,7 @@
         <w:rPr>
           <w:sz w:val="24"/>
           <w:szCs w:val="24"/>
+          <w:lang w:val="en-GB"/>
         </w:rPr>
         <w:t>wo</w:t>
       </w:r>
@@ -1856,6 +1938,7 @@
         <w:rPr>
           <w:sz w:val="24"/>
           <w:szCs w:val="24"/>
+          <w:lang w:val="en-GB"/>
         </w:rPr>
         <w:t xml:space="preserve"> days after we held our first meeting. Around this time, we also chose the name for our team “</w:t>
       </w:r>
@@ -1863,6 +1946,7 @@
         <w:rPr>
           <w:sz w:val="24"/>
           <w:szCs w:val="24"/>
+          <w:lang w:val="en-GB"/>
         </w:rPr>
         <w:t>Das Kuddlemuddle</w:t>
       </w:r>
@@ -1870,6 +1954,7 @@
         <w:rPr>
           <w:sz w:val="24"/>
           <w:szCs w:val="24"/>
+          <w:lang w:val="en-GB"/>
         </w:rPr>
         <w:t xml:space="preserve">”. After finishing the work around the creation of our team we started to think of an idea for the project. We went through several suggestions but in the end stuck to making a </w:t>
       </w:r>
@@ -1877,6 +1962,7 @@
         <w:rPr>
           <w:sz w:val="24"/>
           <w:szCs w:val="24"/>
+          <w:lang w:val="en-GB"/>
         </w:rPr>
         <w:t>learning application that would be beneficial to both teachers and their students.</w:t>
       </w:r>
@@ -1891,84 +1977,16 @@
         <w:rPr>
           <w:sz w:val="24"/>
           <w:szCs w:val="24"/>
-        </w:rPr>
-      </w:pPr>
-      <w:r>
-        <w:rPr>
-          <w:sz w:val="24"/>
-          <w:szCs w:val="24"/>
-        </w:rPr>
-        <w:t>The second stage we went through was working on the tasks</w:t>
-      </w:r>
-      <w:r>
-        <w:rPr>
-          <w:sz w:val="24"/>
-          <w:szCs w:val="24"/>
-        </w:rPr>
-        <w:t xml:space="preserve"> </w:t>
-      </w:r>
-      <w:r>
-        <w:rPr>
-          <w:sz w:val="24"/>
-          <w:szCs w:val="24"/>
-        </w:rPr>
-        <w:t xml:space="preserve">we were given. This was probably the most difficult stage and the most time-consuming one. </w:t>
-      </w:r>
-      <w:r>
-        <w:rPr>
-          <w:sz w:val="24"/>
-          <w:szCs w:val="24"/>
-        </w:rPr>
-        <w:t>W</w:t>
-      </w:r>
-      <w:r>
-        <w:rPr>
-          <w:sz w:val="24"/>
-          <w:szCs w:val="24"/>
-        </w:rPr>
-        <w:t xml:space="preserve">e encountered various problems during the </w:t>
-      </w:r>
-      <w:r>
-        <w:rPr>
-          <w:sz w:val="24"/>
-          <w:szCs w:val="24"/>
-        </w:rPr>
-        <w:t>realization</w:t>
-      </w:r>
-      <w:r>
-        <w:rPr>
-          <w:sz w:val="24"/>
-          <w:szCs w:val="24"/>
-        </w:rPr>
-        <w:t xml:space="preserve"> of our idea. </w:t>
-      </w:r>
-      <w:r>
-        <w:rPr>
-          <w:sz w:val="24"/>
-          <w:szCs w:val="24"/>
-        </w:rPr>
-        <w:t>F</w:t>
-      </w:r>
-      <w:r>
-        <w:rPr>
-          <w:sz w:val="24"/>
-          <w:szCs w:val="24"/>
-        </w:rPr>
-        <w:t xml:space="preserve">ortunately, in the end we had a finished product </w:t>
-      </w:r>
-      <w:r>
-        <w:rPr>
-          <w:sz w:val="24"/>
-          <w:szCs w:val="24"/>
-        </w:rPr>
-        <w:t>a</w:t>
-      </w:r>
-      <w:r>
-        <w:rPr>
-          <w:sz w:val="24"/>
-          <w:szCs w:val="24"/>
-        </w:rPr>
-        <w:t>nd we had resolved most of our issues.</w:t>
+          <w:lang w:val="en-GB"/>
+        </w:rPr>
+      </w:pPr>
+      <w:r>
+        <w:rPr>
+          <w:sz w:val="24"/>
+          <w:szCs w:val="24"/>
+          <w:lang w:val="en-GB"/>
+        </w:rPr>
+        <w:t>The second stage we went through was working on the tasks we were given. This was probably the most difficult stage and the most time-consuming one. We encountered various problems during the realization of our idea. Fortunately, in the end we had a finished product and we had resolved most of our issues.</w:t>
       </w:r>
     </w:p>
     <w:p>
@@ -1981,27 +1999,23 @@
         <w:rPr>
           <w:sz w:val="24"/>
           <w:szCs w:val="24"/>
-        </w:rPr>
-      </w:pPr>
-      <w:r>
-        <w:rPr>
-          <w:sz w:val="24"/>
-          <w:szCs w:val="24"/>
+          <w:lang w:val="en-GB"/>
+        </w:rPr>
+      </w:pPr>
+      <w:r>
+        <w:rPr>
+          <w:sz w:val="24"/>
+          <w:szCs w:val="24"/>
+          <w:lang w:val="en-GB"/>
         </w:rPr>
         <w:lastRenderedPageBreak/>
-        <w:t>T</w:t>
-      </w:r>
-      <w:r>
-        <w:rPr>
-          <w:sz w:val="24"/>
-          <w:szCs w:val="24"/>
-        </w:rPr>
-        <w:t xml:space="preserve">he third stage of realization was creating the PowerPoint presentation and documentation </w:t>
-      </w:r>
-      <w:r>
-        <w:rPr>
-          <w:sz w:val="24"/>
-          <w:szCs w:val="24"/>
+        <w:t xml:space="preserve">The third stage of realization was creating the PowerPoint presentation and documentation </w:t>
+      </w:r>
+      <w:r>
+        <w:rPr>
+          <w:sz w:val="24"/>
+          <w:szCs w:val="24"/>
+          <w:lang w:val="en-GB"/>
         </w:rPr>
         <w:t>for</w:t>
       </w:r>
@@ -2009,6 +2023,7 @@
         <w:rPr>
           <w:sz w:val="24"/>
           <w:szCs w:val="24"/>
+          <w:lang w:val="en-GB"/>
         </w:rPr>
         <w:t xml:space="preserve"> our project. </w:t>
       </w:r>
@@ -2016,6 +2031,7 @@
         <w:rPr>
           <w:sz w:val="24"/>
           <w:szCs w:val="24"/>
+          <w:lang w:val="en-GB"/>
         </w:rPr>
         <w:t>At this stage</w:t>
       </w:r>
@@ -2023,27 +2039,15 @@
         <w:rPr>
           <w:sz w:val="24"/>
           <w:szCs w:val="24"/>
-        </w:rPr>
-        <w:t xml:space="preserve">, we had to finalize our product </w:t>
-      </w:r>
-      <w:r>
-        <w:rPr>
-          <w:sz w:val="24"/>
-          <w:szCs w:val="24"/>
-        </w:rPr>
-        <w:t>a</w:t>
-      </w:r>
-      <w:r>
-        <w:rPr>
-          <w:sz w:val="24"/>
-          <w:szCs w:val="24"/>
-        </w:rPr>
-        <w:t xml:space="preserve">nd </w:t>
-      </w:r>
-      <w:r>
-        <w:rPr>
-          <w:sz w:val="24"/>
-          <w:szCs w:val="24"/>
+          <w:lang w:val="en-GB"/>
+        </w:rPr>
+        <w:t xml:space="preserve">, we had to finalize our product and </w:t>
+      </w:r>
+      <w:r>
+        <w:rPr>
+          <w:sz w:val="24"/>
+          <w:szCs w:val="24"/>
+          <w:lang w:val="en-GB"/>
         </w:rPr>
         <w:t>make</w:t>
       </w:r>
@@ -2051,6 +2055,7 @@
         <w:rPr>
           <w:sz w:val="24"/>
           <w:szCs w:val="24"/>
+          <w:lang w:val="en-GB"/>
         </w:rPr>
         <w:t xml:space="preserve"> our </w:t>
       </w:r>
@@ -2058,6 +2063,7 @@
         <w:rPr>
           <w:sz w:val="24"/>
           <w:szCs w:val="24"/>
+          <w:lang w:val="en-GB"/>
         </w:rPr>
         <w:t>final changes</w:t>
       </w:r>
@@ -2065,6 +2071,7 @@
         <w:rPr>
           <w:sz w:val="24"/>
           <w:szCs w:val="24"/>
+          <w:lang w:val="en-GB"/>
         </w:rPr>
         <w:t>.</w:t>
       </w:r>
@@ -2079,28 +2086,16 @@
         <w:rPr>
           <w:sz w:val="24"/>
           <w:szCs w:val="24"/>
-        </w:rPr>
-      </w:pPr>
-      <w:r>
-        <w:rPr>
-          <w:sz w:val="24"/>
-          <w:szCs w:val="24"/>
-        </w:rPr>
-        <w:t xml:space="preserve">The last and most important stage was our preparation for presenting our work. This was the most stressful period of the entire process because it was also the most </w:t>
-      </w:r>
-      <w:r>
-        <w:rPr>
-          <w:sz w:val="24"/>
-          <w:szCs w:val="24"/>
-        </w:rPr>
-        <w:t>essential</w:t>
-      </w:r>
-      <w:r>
-        <w:rPr>
-          <w:sz w:val="24"/>
-          <w:szCs w:val="24"/>
-        </w:rPr>
-        <w:t xml:space="preserve"> one.</w:t>
+          <w:lang w:val="en-GB"/>
+        </w:rPr>
+      </w:pPr>
+      <w:r>
+        <w:rPr>
+          <w:sz w:val="24"/>
+          <w:szCs w:val="24"/>
+          <w:lang w:val="en-GB"/>
+        </w:rPr>
+        <w:t>The last and most important stage was our preparation for presenting our work. This was the most stressful period of the entire process because it was also the most essential one.</w:t>
       </w:r>
     </w:p>
     <w:p>
@@ -2109,6 +2104,7 @@
         <w:rPr>
           <w:sz w:val="24"/>
           <w:szCs w:val="24"/>
+          <w:lang w:val="en-GB"/>
         </w:rPr>
       </w:pPr>
     </w:p>
@@ -2118,13 +2114,15 @@
         <w:ind w:left="360"/>
         <w:rPr>
           <w:color w:val="595959" w:themeColor="text1" w:themeTint="A6"/>
+          <w:lang w:val="en-GB"/>
         </w:rPr>
       </w:pPr>
       <w:bookmarkStart w:id="10" w:name="_Toc95832380"/>
-      <w:bookmarkStart w:id="11" w:name="_Toc102911365"/>
+      <w:bookmarkStart w:id="11" w:name="_Toc102920224"/>
       <w:r>
         <w:rPr>
           <w:color w:val="595959" w:themeColor="text1" w:themeTint="A6"/>
+          <w:lang w:val="en-GB"/>
         </w:rPr>
         <w:t>3.3 Difficulties</w:t>
       </w:r>
@@ -2137,12 +2135,14 @@
         <w:rPr>
           <w:sz w:val="24"/>
           <w:szCs w:val="24"/>
-        </w:rPr>
-      </w:pPr>
-      <w:r>
-        <w:rPr>
-          <w:sz w:val="24"/>
-          <w:szCs w:val="24"/>
+          <w:lang w:val="en-GB"/>
+        </w:rPr>
+      </w:pPr>
+      <w:r>
+        <w:rPr>
+          <w:sz w:val="24"/>
+          <w:szCs w:val="24"/>
+          <w:lang w:val="en-GB"/>
         </w:rPr>
         <w:t xml:space="preserve">We experienced quite the number of difficulties </w:t>
       </w:r>
@@ -2150,6 +2150,7 @@
         <w:rPr>
           <w:sz w:val="24"/>
           <w:szCs w:val="24"/>
+          <w:lang w:val="en-GB"/>
         </w:rPr>
         <w:t xml:space="preserve">especially when deciding </w:t>
       </w:r>
@@ -2157,6 +2158,7 @@
         <w:rPr>
           <w:sz w:val="24"/>
           <w:szCs w:val="24"/>
+          <w:lang w:val="en-GB"/>
         </w:rPr>
         <w:t>whether</w:t>
       </w:r>
@@ -2164,6 +2166,7 @@
         <w:rPr>
           <w:sz w:val="24"/>
           <w:szCs w:val="24"/>
+          <w:lang w:val="en-GB"/>
         </w:rPr>
         <w:t xml:space="preserve"> to make the application using GUI but given the </w:t>
       </w:r>
@@ -2171,6 +2174,7 @@
         <w:rPr>
           <w:sz w:val="24"/>
           <w:szCs w:val="24"/>
+          <w:lang w:val="en-GB"/>
         </w:rPr>
         <w:t>circumstances</w:t>
       </w:r>
@@ -2178,6 +2182,7 @@
         <w:rPr>
           <w:sz w:val="24"/>
           <w:szCs w:val="24"/>
+          <w:lang w:val="en-GB"/>
         </w:rPr>
         <w:t xml:space="preserve"> and the little time we had</w:t>
       </w:r>
@@ -2185,6 +2190,7 @@
         <w:rPr>
           <w:sz w:val="24"/>
           <w:szCs w:val="24"/>
+          <w:lang w:val="en-GB"/>
         </w:rPr>
         <w:t xml:space="preserve"> left</w:t>
       </w:r>
@@ -2192,13 +2198,31 @@
         <w:rPr>
           <w:sz w:val="24"/>
           <w:szCs w:val="24"/>
-        </w:rPr>
-        <w:t>, we  quickly scra</w:t>
-      </w:r>
-      <w:r>
-        <w:rPr>
-          <w:sz w:val="24"/>
-          <w:szCs w:val="24"/>
+          <w:lang w:val="en-GB"/>
+        </w:rPr>
+        <w:t xml:space="preserve">, </w:t>
+      </w:r>
+      <w:r>
+        <w:rPr>
+          <w:sz w:val="24"/>
+          <w:szCs w:val="24"/>
+          <w:lang w:val="en-GB"/>
+        </w:rPr>
+        <w:t>we quickly</w:t>
+      </w:r>
+      <w:r>
+        <w:rPr>
+          <w:sz w:val="24"/>
+          <w:szCs w:val="24"/>
+          <w:lang w:val="en-GB"/>
+        </w:rPr>
+        <w:t xml:space="preserve"> scra</w:t>
+      </w:r>
+      <w:r>
+        <w:rPr>
+          <w:sz w:val="24"/>
+          <w:szCs w:val="24"/>
+          <w:lang w:val="en-GB"/>
         </w:rPr>
         <w:t>p</w:t>
       </w:r>
@@ -2206,6 +2230,7 @@
         <w:rPr>
           <w:sz w:val="24"/>
           <w:szCs w:val="24"/>
+          <w:lang w:val="en-GB"/>
         </w:rPr>
         <w:t>p</w:t>
       </w:r>
@@ -2213,6 +2238,7 @@
         <w:rPr>
           <w:sz w:val="24"/>
           <w:szCs w:val="24"/>
+          <w:lang w:val="en-GB"/>
         </w:rPr>
         <w:t>ed</w:t>
       </w:r>
@@ -2220,6 +2246,7 @@
         <w:rPr>
           <w:sz w:val="24"/>
           <w:szCs w:val="24"/>
+          <w:lang w:val="en-GB"/>
         </w:rPr>
         <w:t xml:space="preserve"> the idea and </w:t>
       </w:r>
@@ -2227,6 +2254,7 @@
         <w:rPr>
           <w:sz w:val="24"/>
           <w:szCs w:val="24"/>
+          <w:lang w:val="en-GB"/>
         </w:rPr>
         <w:t>reorganise</w:t>
       </w:r>
@@ -2234,6 +2262,7 @@
         <w:rPr>
           <w:sz w:val="24"/>
           <w:szCs w:val="24"/>
+          <w:lang w:val="en-GB"/>
         </w:rPr>
         <w:t>d</w:t>
       </w:r>
@@ -2241,6 +2270,7 @@
         <w:rPr>
           <w:sz w:val="24"/>
           <w:szCs w:val="24"/>
+          <w:lang w:val="en-GB"/>
         </w:rPr>
         <w:t xml:space="preserve"> our plans so that we could come out successful in the end.</w:t>
       </w:r>
@@ -2251,6 +2281,7 @@
         <w:rPr>
           <w:sz w:val="24"/>
           <w:szCs w:val="24"/>
+          <w:lang w:val="en-GB"/>
         </w:rPr>
       </w:pPr>
     </w:p>
@@ -2260,13 +2291,15 @@
         <w:ind w:left="360"/>
         <w:rPr>
           <w:color w:val="595959" w:themeColor="text1" w:themeTint="A6"/>
+          <w:lang w:val="en-GB"/>
         </w:rPr>
       </w:pPr>
       <w:bookmarkStart w:id="12" w:name="_Toc95832381"/>
-      <w:bookmarkStart w:id="13" w:name="_Toc102911366"/>
+      <w:bookmarkStart w:id="13" w:name="_Toc102920225"/>
       <w:r>
         <w:rPr>
           <w:color w:val="595959" w:themeColor="text1" w:themeTint="A6"/>
+          <w:lang w:val="en-GB"/>
         </w:rPr>
         <w:t>3.4 Programs used</w:t>
       </w:r>
@@ -2283,12 +2316,14 @@
         <w:rPr>
           <w:sz w:val="24"/>
           <w:szCs w:val="24"/>
-        </w:rPr>
-      </w:pPr>
-      <w:r>
-        <w:rPr>
-          <w:sz w:val="24"/>
-          <w:szCs w:val="24"/>
+          <w:lang w:val="en-GB"/>
+        </w:rPr>
+      </w:pPr>
+      <w:r>
+        <w:rPr>
+          <w:sz w:val="24"/>
+          <w:szCs w:val="24"/>
+          <w:lang w:val="en-GB"/>
         </w:rPr>
         <w:t>Visual Studio</w:t>
       </w:r>
@@ -2296,6 +2331,7 @@
         <w:rPr>
           <w:sz w:val="24"/>
           <w:szCs w:val="24"/>
+          <w:lang w:val="en-GB"/>
         </w:rPr>
         <w:t xml:space="preserve"> 2019 and Visual Studio</w:t>
       </w:r>
@@ -2303,6 +2339,7 @@
         <w:rPr>
           <w:sz w:val="24"/>
           <w:szCs w:val="24"/>
+          <w:lang w:val="en-GB"/>
         </w:rPr>
         <w:t xml:space="preserve"> </w:t>
       </w:r>
@@ -2310,6 +2347,7 @@
         <w:rPr>
           <w:sz w:val="24"/>
           <w:szCs w:val="24"/>
+          <w:lang w:val="en-GB"/>
         </w:rPr>
         <w:t>code</w:t>
       </w:r>
@@ -2317,6 +2355,7 @@
         <w:rPr>
           <w:sz w:val="24"/>
           <w:szCs w:val="24"/>
+          <w:lang w:val="en-GB"/>
         </w:rPr>
         <w:t xml:space="preserve"> -</w:t>
       </w:r>
@@ -2324,6 +2363,7 @@
         <w:rPr>
           <w:sz w:val="24"/>
           <w:szCs w:val="24"/>
+          <w:lang w:val="en-GB"/>
         </w:rPr>
         <w:t xml:space="preserve"> for writing</w:t>
       </w:r>
@@ -2331,6 +2371,7 @@
         <w:rPr>
           <w:sz w:val="24"/>
           <w:szCs w:val="24"/>
+          <w:lang w:val="en-GB"/>
         </w:rPr>
         <w:t xml:space="preserve"> and sorting</w:t>
       </w:r>
@@ -2338,6 +2379,7 @@
         <w:rPr>
           <w:sz w:val="24"/>
           <w:szCs w:val="24"/>
+          <w:lang w:val="en-GB"/>
         </w:rPr>
         <w:t xml:space="preserve"> the code</w:t>
       </w:r>
@@ -2345,6 +2387,7 @@
         <w:rPr>
           <w:sz w:val="24"/>
           <w:szCs w:val="24"/>
+          <w:lang w:val="en-GB"/>
         </w:rPr>
         <w:t>.</w:t>
       </w:r>
@@ -2359,12 +2402,14 @@
         <w:rPr>
           <w:sz w:val="24"/>
           <w:szCs w:val="24"/>
-        </w:rPr>
-      </w:pPr>
-      <w:r>
-        <w:rPr>
-          <w:sz w:val="24"/>
-          <w:szCs w:val="24"/>
+          <w:lang w:val="en-GB"/>
+        </w:rPr>
+      </w:pPr>
+      <w:r>
+        <w:rPr>
+          <w:sz w:val="24"/>
+          <w:szCs w:val="24"/>
+          <w:lang w:val="en-GB"/>
         </w:rPr>
         <w:t xml:space="preserve">Git and </w:t>
       </w:r>
@@ -2372,6 +2417,7 @@
         <w:rPr>
           <w:sz w:val="24"/>
           <w:szCs w:val="24"/>
+          <w:lang w:val="en-GB"/>
         </w:rPr>
         <w:t>GitHub for committing the project and sharing it</w:t>
       </w:r>
@@ -2379,6 +2425,7 @@
         <w:rPr>
           <w:sz w:val="24"/>
           <w:szCs w:val="24"/>
+          <w:lang w:val="en-GB"/>
         </w:rPr>
         <w:t>.</w:t>
       </w:r>
@@ -2393,12 +2440,14 @@
         <w:rPr>
           <w:sz w:val="24"/>
           <w:szCs w:val="24"/>
-        </w:rPr>
-      </w:pPr>
-      <w:r>
-        <w:rPr>
-          <w:sz w:val="24"/>
-          <w:szCs w:val="24"/>
+          <w:lang w:val="en-GB"/>
+        </w:rPr>
+      </w:pPr>
+      <w:r>
+        <w:rPr>
+          <w:sz w:val="24"/>
+          <w:szCs w:val="24"/>
+          <w:lang w:val="en-GB"/>
         </w:rPr>
         <w:t xml:space="preserve">Word </w:t>
       </w:r>
@@ -2406,6 +2455,7 @@
         <w:rPr>
           <w:sz w:val="24"/>
           <w:szCs w:val="24"/>
+          <w:lang w:val="en-GB"/>
         </w:rPr>
         <w:t>– for creating the documentation.</w:t>
       </w:r>
@@ -2420,12 +2470,14 @@
         <w:rPr>
           <w:sz w:val="24"/>
           <w:szCs w:val="24"/>
-        </w:rPr>
-      </w:pPr>
-      <w:r>
-        <w:rPr>
-          <w:sz w:val="24"/>
-          <w:szCs w:val="24"/>
+          <w:lang w:val="en-GB"/>
+        </w:rPr>
+      </w:pPr>
+      <w:r>
+        <w:rPr>
+          <w:sz w:val="24"/>
+          <w:szCs w:val="24"/>
+          <w:lang w:val="en-GB"/>
         </w:rPr>
         <w:t xml:space="preserve">PowerPoint </w:t>
       </w:r>
@@ -2433,6 +2485,7 @@
         <w:rPr>
           <w:sz w:val="24"/>
           <w:szCs w:val="24"/>
+          <w:lang w:val="en-GB"/>
         </w:rPr>
         <w:t xml:space="preserve">- </w:t>
       </w:r>
@@ -2440,6 +2493,7 @@
         <w:rPr>
           <w:sz w:val="24"/>
           <w:szCs w:val="24"/>
+          <w:lang w:val="en-GB"/>
         </w:rPr>
         <w:t xml:space="preserve">for making </w:t>
       </w:r>
@@ -2447,6 +2501,7 @@
         <w:rPr>
           <w:sz w:val="24"/>
           <w:szCs w:val="24"/>
+          <w:lang w:val="en-GB"/>
         </w:rPr>
         <w:t>the</w:t>
       </w:r>
@@ -2454,6 +2509,7 @@
         <w:rPr>
           <w:sz w:val="24"/>
           <w:szCs w:val="24"/>
+          <w:lang w:val="en-GB"/>
         </w:rPr>
         <w:t xml:space="preserve"> presentation</w:t>
       </w:r>
@@ -2461,6 +2517,7 @@
         <w:rPr>
           <w:sz w:val="24"/>
           <w:szCs w:val="24"/>
+          <w:lang w:val="en-GB"/>
         </w:rPr>
         <w:t>.</w:t>
       </w:r>
@@ -2475,12 +2532,14 @@
         <w:rPr>
           <w:sz w:val="24"/>
           <w:szCs w:val="24"/>
-        </w:rPr>
-      </w:pPr>
-      <w:r>
-        <w:rPr>
-          <w:sz w:val="24"/>
-          <w:szCs w:val="24"/>
+          <w:lang w:val="en-GB"/>
+        </w:rPr>
+      </w:pPr>
+      <w:r>
+        <w:rPr>
+          <w:sz w:val="24"/>
+          <w:szCs w:val="24"/>
+          <w:lang w:val="en-GB"/>
         </w:rPr>
         <w:t xml:space="preserve">Doxygen </w:t>
       </w:r>
@@ -2488,6 +2547,7 @@
         <w:rPr>
           <w:sz w:val="24"/>
           <w:szCs w:val="24"/>
+          <w:lang w:val="en-GB"/>
         </w:rPr>
         <w:t xml:space="preserve">- </w:t>
       </w:r>
@@ -2495,6 +2555,7 @@
         <w:rPr>
           <w:sz w:val="24"/>
           <w:szCs w:val="24"/>
+          <w:lang w:val="en-GB"/>
         </w:rPr>
         <w:t>for preparing a doxygen documentation</w:t>
       </w:r>
@@ -2502,6 +2563,7 @@
         <w:rPr>
           <w:sz w:val="24"/>
           <w:szCs w:val="24"/>
+          <w:lang w:val="en-GB"/>
         </w:rPr>
         <w:t>.</w:t>
       </w:r>
@@ -2516,12 +2578,14 @@
         <w:rPr>
           <w:sz w:val="24"/>
           <w:szCs w:val="24"/>
-        </w:rPr>
-      </w:pPr>
-      <w:r>
-        <w:rPr>
-          <w:sz w:val="24"/>
-          <w:szCs w:val="24"/>
+          <w:lang w:val="en-GB"/>
+        </w:rPr>
+      </w:pPr>
+      <w:r>
+        <w:rPr>
+          <w:sz w:val="24"/>
+          <w:szCs w:val="24"/>
+          <w:lang w:val="en-GB"/>
         </w:rPr>
         <w:t>Microsoft Teams</w:t>
       </w:r>
@@ -2529,6 +2593,7 @@
         <w:rPr>
           <w:sz w:val="24"/>
           <w:szCs w:val="24"/>
+          <w:lang w:val="en-GB"/>
         </w:rPr>
         <w:t xml:space="preserve"> and Discord -</w:t>
       </w:r>
@@ -2536,16 +2601,576 @@
         <w:rPr>
           <w:sz w:val="24"/>
           <w:szCs w:val="24"/>
+          <w:lang w:val="en-GB"/>
         </w:rPr>
         <w:t xml:space="preserve"> for communication.</w:t>
       </w:r>
     </w:p>
     <w:p>
       <w:pPr>
+        <w:pStyle w:val="ListParagraph"/>
+        <w:numPr>
+          <w:ilvl w:val="0"/>
+          <w:numId w:val="3"/>
+        </w:numPr>
+        <w:rPr>
+          <w:sz w:val="24"/>
+          <w:szCs w:val="24"/>
+          <w:lang w:val="en-GB"/>
+        </w:rPr>
+      </w:pPr>
+      <w:r>
+        <w:rPr>
+          <w:sz w:val="24"/>
+          <w:szCs w:val="24"/>
+          <w:lang w:val="en-GB"/>
+        </w:rPr>
+        <w:t>Adobe Creative Cloud – for logo editing.</w:t>
+      </w:r>
+    </w:p>
+    <w:p>
+      <w:pPr>
+        <w:pStyle w:val="ListParagraph"/>
+        <w:ind w:left="1512"/>
+        <w:rPr>
+          <w:sz w:val="24"/>
+          <w:szCs w:val="24"/>
+          <w:lang w:val="en-GB"/>
+        </w:rPr>
+      </w:pPr>
+    </w:p>
+    <w:p>
+      <w:pPr>
+        <w:pStyle w:val="Heading2"/>
+        <w:ind w:left="360"/>
+        <w:rPr>
+          <w:color w:val="595959" w:themeColor="text1" w:themeTint="A6"/>
+          <w:lang w:val="en-GB"/>
+        </w:rPr>
+      </w:pPr>
+      <w:bookmarkStart w:id="14" w:name="_Toc102920226"/>
+      <w:r>
+        <w:rPr>
+          <w:color w:val="595959" w:themeColor="text1" w:themeTint="A6"/>
+          <w:lang w:val="en-GB"/>
+        </w:rPr>
+        <w:t>3.</w:t>
+      </w:r>
+      <w:r>
+        <w:rPr>
+          <w:color w:val="595959" w:themeColor="text1" w:themeTint="A6"/>
+          <w:lang w:val="en-GB"/>
+        </w:rPr>
+        <w:t>5</w:t>
+      </w:r>
+      <w:r>
+        <w:rPr>
+          <w:color w:val="595959" w:themeColor="text1" w:themeTint="A6"/>
+          <w:lang w:val="en-GB"/>
+        </w:rPr>
+        <w:t xml:space="preserve"> </w:t>
+      </w:r>
+      <w:r>
+        <w:rPr>
+          <w:color w:val="595959" w:themeColor="text1" w:themeTint="A6"/>
+          <w:lang w:val="en-GB"/>
+        </w:rPr>
+        <w:t>Technologies</w:t>
+      </w:r>
+      <w:r>
+        <w:rPr>
+          <w:color w:val="595959" w:themeColor="text1" w:themeTint="A6"/>
+          <w:lang w:val="en-GB"/>
+        </w:rPr>
+        <w:t xml:space="preserve"> used</w:t>
+      </w:r>
+      <w:bookmarkEnd w:id="14"/>
+    </w:p>
+    <w:p>
+      <w:pPr>
+        <w:pStyle w:val="ListParagraph"/>
+        <w:numPr>
+          <w:ilvl w:val="0"/>
+          <w:numId w:val="8"/>
+        </w:numPr>
+        <w:rPr>
+          <w:sz w:val="24"/>
+          <w:szCs w:val="24"/>
+          <w:lang w:val="en-GB"/>
+        </w:rPr>
+      </w:pPr>
+      <w:r>
+        <w:rPr>
+          <w:sz w:val="24"/>
+          <w:szCs w:val="24"/>
+          <w:lang w:val="en-GB"/>
+        </w:rPr>
+        <w:t>DB</w:t>
+      </w:r>
+    </w:p>
+    <w:p>
+      <w:pPr>
+        <w:pStyle w:val="ListParagraph"/>
+        <w:ind w:left="1512"/>
+        <w:rPr>
+          <w:sz w:val="24"/>
+          <w:szCs w:val="24"/>
+          <w:lang w:val="en-GB"/>
+        </w:rPr>
+      </w:pPr>
+      <w:r>
+        <w:rPr>
+          <w:sz w:val="24"/>
+          <w:szCs w:val="24"/>
+          <w:lang w:val="en-GB"/>
+        </w:rPr>
+        <w:t xml:space="preserve">JSON for Modern C++ - </w:t>
+      </w:r>
+      <w:hyperlink r:id="rId15" w:history="1">
+        <w:r>
+          <w:rPr>
+            <w:rStyle w:val="Hyperlink"/>
+            <w:color w:val="C45911" w:themeColor="accent2" w:themeShade="BF"/>
+            <w:sz w:val="24"/>
+            <w:szCs w:val="24"/>
+            <w:lang w:val="en-GB"/>
+          </w:rPr>
+          <w:t>https://github.com/nlohmann/json</w:t>
+        </w:r>
+      </w:hyperlink>
+    </w:p>
+    <w:p>
+      <w:pPr>
+        <w:pStyle w:val="ListParagraph"/>
+        <w:numPr>
+          <w:ilvl w:val="0"/>
+          <w:numId w:val="8"/>
+        </w:numPr>
+        <w:rPr>
+          <w:sz w:val="24"/>
+          <w:szCs w:val="24"/>
+          <w:lang w:val="en-GB"/>
+        </w:rPr>
+      </w:pPr>
+      <w:r>
+        <w:rPr>
+          <w:sz w:val="24"/>
+          <w:szCs w:val="24"/>
+          <w:lang w:val="en-GB"/>
+        </w:rPr>
+        <w:t>Server</w:t>
+      </w:r>
+    </w:p>
+    <w:p>
+      <w:pPr>
+        <w:pStyle w:val="ListParagraph"/>
+        <w:ind w:left="1512"/>
+        <w:rPr>
+          <w:color w:val="C45911" w:themeColor="accent2" w:themeShade="BF"/>
+          <w:sz w:val="24"/>
+          <w:szCs w:val="24"/>
+          <w:lang w:val="en-GB"/>
+        </w:rPr>
+      </w:pPr>
+      <w:r>
+        <w:rPr>
+          <w:sz w:val="24"/>
+          <w:szCs w:val="24"/>
+          <w:lang w:val="en-GB"/>
+        </w:rPr>
+        <w:t xml:space="preserve">Crow - </w:t>
+      </w:r>
+      <w:hyperlink r:id="rId16" w:history="1">
+        <w:r>
+          <w:rPr>
+            <w:rStyle w:val="Hyperlink"/>
+            <w:color w:val="C45911" w:themeColor="accent2" w:themeShade="BF"/>
+            <w:sz w:val="24"/>
+            <w:szCs w:val="24"/>
+            <w:lang w:val="en-GB"/>
+          </w:rPr>
+          <w:t>https://crowcpp.org/</w:t>
+        </w:r>
+      </w:hyperlink>
+    </w:p>
+    <w:p>
+      <w:pPr>
+        <w:pStyle w:val="ListParagraph"/>
+        <w:ind w:left="1512"/>
+        <w:rPr>
+          <w:color w:val="C45911" w:themeColor="accent2" w:themeShade="BF"/>
+          <w:sz w:val="24"/>
+          <w:szCs w:val="24"/>
+          <w:lang w:val="en-GB"/>
+        </w:rPr>
+      </w:pPr>
+      <w:r>
+        <w:rPr>
+          <w:sz w:val="24"/>
+          <w:szCs w:val="24"/>
+          <w:lang w:val="en-GB"/>
+        </w:rPr>
+        <w:t xml:space="preserve">JWT-cpp - </w:t>
+      </w:r>
+      <w:hyperlink r:id="rId17" w:history="1">
+        <w:r>
+          <w:rPr>
+            <w:rStyle w:val="Hyperlink"/>
+            <w:color w:val="C45911" w:themeColor="accent2" w:themeShade="BF"/>
+            <w:sz w:val="24"/>
+            <w:szCs w:val="24"/>
+            <w:lang w:val="en-GB"/>
+          </w:rPr>
+          <w:t>https://github.com/Thalhammer/jwt-cpp</w:t>
+        </w:r>
+      </w:hyperlink>
+    </w:p>
+    <w:p>
+      <w:pPr>
+        <w:pStyle w:val="ListParagraph"/>
+        <w:ind w:left="1512"/>
+        <w:rPr>
+          <w:color w:val="C45911" w:themeColor="accent2" w:themeShade="BF"/>
+          <w:sz w:val="24"/>
+          <w:szCs w:val="24"/>
+          <w:lang w:val="en-GB"/>
+        </w:rPr>
+      </w:pPr>
+      <w:r>
+        <w:rPr>
+          <w:sz w:val="24"/>
+          <w:szCs w:val="24"/>
+          <w:lang w:val="en-GB"/>
+        </w:rPr>
+        <w:t>libbcrypt -</w:t>
+      </w:r>
+      <w:r>
+        <w:rPr>
+          <w:sz w:val="24"/>
+          <w:szCs w:val="24"/>
+          <w:lang w:val="en-GB"/>
+        </w:rPr>
+        <w:t xml:space="preserve"> </w:t>
+      </w:r>
+      <w:hyperlink r:id="rId18" w:history="1">
+        <w:r>
+          <w:rPr>
+            <w:rStyle w:val="Hyperlink"/>
+            <w:color w:val="C45911" w:themeColor="accent2" w:themeShade="BF"/>
+            <w:sz w:val="24"/>
+            <w:szCs w:val="24"/>
+            <w:lang w:val="en-GB"/>
+          </w:rPr>
+          <w:t>https://github.com/rg3/libbcrypt</w:t>
+        </w:r>
+      </w:hyperlink>
+    </w:p>
+    <w:p>
+      <w:pPr>
+        <w:pStyle w:val="ListParagraph"/>
+        <w:numPr>
+          <w:ilvl w:val="0"/>
+          <w:numId w:val="8"/>
+        </w:numPr>
+        <w:rPr>
+          <w:sz w:val="24"/>
+          <w:szCs w:val="24"/>
+          <w:lang w:val="en-GB"/>
+        </w:rPr>
+      </w:pPr>
+      <w:r>
+        <w:rPr>
+          <w:sz w:val="24"/>
+          <w:szCs w:val="24"/>
+          <w:lang w:val="en-GB"/>
+        </w:rPr>
+        <w:t>Log</w:t>
+      </w:r>
+    </w:p>
+    <w:p>
+      <w:pPr>
+        <w:pStyle w:val="ListParagraph"/>
+        <w:ind w:left="1512"/>
+        <w:rPr>
+          <w:sz w:val="24"/>
+          <w:szCs w:val="24"/>
+          <w:lang w:val="en-GB"/>
+        </w:rPr>
+      </w:pPr>
+      <w:r>
+        <w:rPr>
+          <w:sz w:val="24"/>
+          <w:szCs w:val="24"/>
+          <w:lang w:val="en-GB"/>
+        </w:rPr>
+        <w:t xml:space="preserve">Grayllogger - </w:t>
+      </w:r>
+      <w:hyperlink r:id="rId19" w:history="1">
+        <w:r>
+          <w:rPr>
+            <w:rStyle w:val="Hyperlink"/>
+            <w:color w:val="C45911" w:themeColor="accent2" w:themeShade="BF"/>
+            <w:sz w:val="24"/>
+            <w:szCs w:val="24"/>
+            <w:lang w:val="en-GB"/>
+          </w:rPr>
+          <w:t>https://github.com/ess-dmsc/graylog-logger</w:t>
+        </w:r>
+      </w:hyperlink>
+    </w:p>
+    <w:p>
+      <w:pPr>
+        <w:pStyle w:val="ListParagraph"/>
+        <w:numPr>
+          <w:ilvl w:val="0"/>
+          <w:numId w:val="8"/>
+        </w:numPr>
+        <w:rPr>
+          <w:sz w:val="24"/>
+          <w:szCs w:val="24"/>
+          <w:lang w:val="en-GB"/>
+        </w:rPr>
+      </w:pPr>
+      <w:r>
+        <w:rPr>
+          <w:sz w:val="24"/>
+          <w:szCs w:val="24"/>
+          <w:lang w:val="en-GB"/>
+        </w:rPr>
+        <w:t>Client</w:t>
+      </w:r>
+    </w:p>
+    <w:p>
+      <w:pPr>
+        <w:pStyle w:val="ListParagraph"/>
+        <w:ind w:left="1512"/>
+        <w:rPr>
+          <w:color w:val="C45911" w:themeColor="accent2" w:themeShade="BF"/>
+          <w:sz w:val="24"/>
+          <w:szCs w:val="24"/>
+          <w:lang w:val="en-GB"/>
+        </w:rPr>
+      </w:pPr>
+      <w:r>
+        <w:rPr>
+          <w:sz w:val="24"/>
+          <w:szCs w:val="24"/>
+          <w:lang w:val="en-GB"/>
+        </w:rPr>
+        <w:t xml:space="preserve">CPR - </w:t>
+      </w:r>
+      <w:hyperlink r:id="rId20" w:history="1">
+        <w:r>
+          <w:rPr>
+            <w:rStyle w:val="Hyperlink"/>
+            <w:color w:val="C45911" w:themeColor="accent2" w:themeShade="BF"/>
+            <w:sz w:val="24"/>
+            <w:szCs w:val="24"/>
+            <w:lang w:val="en-GB"/>
+          </w:rPr>
+          <w:t>https://github.com/libcpr/cpr</w:t>
+        </w:r>
+      </w:hyperlink>
+    </w:p>
+    <w:p>
+      <w:pPr>
+        <w:pStyle w:val="ListParagraph"/>
+        <w:numPr>
+          <w:ilvl w:val="0"/>
+          <w:numId w:val="7"/>
+        </w:numPr>
+        <w:rPr>
+          <w:sz w:val="24"/>
+          <w:szCs w:val="24"/>
+          <w:lang w:val="en-GB"/>
+        </w:rPr>
+      </w:pPr>
+      <w:r>
+        <w:rPr>
+          <w:sz w:val="24"/>
+          <w:szCs w:val="24"/>
+          <w:lang w:val="en-GB"/>
+        </w:rPr>
+        <w:t>QA</w:t>
+      </w:r>
+    </w:p>
+    <w:p>
+      <w:pPr>
+        <w:pStyle w:val="ListParagraph"/>
+        <w:ind w:left="1512"/>
+        <w:rPr>
+          <w:sz w:val="24"/>
+          <w:szCs w:val="24"/>
+          <w:lang w:val="en-GB"/>
+        </w:rPr>
+      </w:pPr>
+      <w:r>
+        <w:rPr>
+          <w:sz w:val="24"/>
+          <w:szCs w:val="24"/>
+          <w:lang w:val="en-GB"/>
+        </w:rPr>
+        <w:t xml:space="preserve">Visual Studio Native Unit Testing - </w:t>
+      </w:r>
+      <w:hyperlink r:id="rId21" w:history="1">
+        <w:r>
+          <w:rPr>
+            <w:rStyle w:val="Hyperlink"/>
+            <w:color w:val="C45911" w:themeColor="accent2" w:themeShade="BF"/>
+            <w:sz w:val="24"/>
+            <w:szCs w:val="24"/>
+            <w:lang w:val="en-GB"/>
+          </w:rPr>
+          <w:t>https://docs.microsoft.com/en-us/visualstudio/test/writing-unit-tests-for-c-cpp?view=vs-2019</w:t>
+        </w:r>
+      </w:hyperlink>
+    </w:p>
+    <w:p>
+      <w:pPr>
+        <w:pStyle w:val="ListParagraph"/>
+        <w:ind w:left="1512"/>
+        <w:rPr>
+          <w:color w:val="C45911" w:themeColor="accent2" w:themeShade="BF"/>
+          <w:sz w:val="24"/>
+          <w:szCs w:val="24"/>
+          <w:lang w:val="en-GB"/>
+        </w:rPr>
+      </w:pPr>
+      <w:r>
+        <w:rPr>
+          <w:sz w:val="24"/>
+          <w:szCs w:val="24"/>
+          <w:lang w:val="en-GB"/>
+        </w:rPr>
+        <w:t xml:space="preserve">Postman - </w:t>
+      </w:r>
+      <w:hyperlink r:id="rId22" w:history="1">
+        <w:r>
+          <w:rPr>
+            <w:rStyle w:val="Hyperlink"/>
+            <w:color w:val="C45911" w:themeColor="accent2" w:themeShade="BF"/>
+            <w:sz w:val="24"/>
+            <w:szCs w:val="24"/>
+            <w:lang w:val="en-GB"/>
+          </w:rPr>
+          <w:t>https://www.postman.com/</w:t>
+        </w:r>
+      </w:hyperlink>
+    </w:p>
+    <w:p>
+      <w:pPr>
+        <w:pStyle w:val="ListParagraph"/>
+        <w:numPr>
+          <w:ilvl w:val="0"/>
+          <w:numId w:val="6"/>
+        </w:numPr>
+        <w:rPr>
+          <w:sz w:val="24"/>
+          <w:szCs w:val="24"/>
+          <w:lang w:val="en-GB"/>
+        </w:rPr>
+      </w:pPr>
+      <w:r>
+        <w:rPr>
+          <w:sz w:val="24"/>
+          <w:szCs w:val="24"/>
+          <w:lang w:val="en-GB"/>
+        </w:rPr>
+        <w:lastRenderedPageBreak/>
+        <w:t>Deployment</w:t>
+      </w:r>
+    </w:p>
+    <w:p>
+      <w:pPr>
+        <w:pStyle w:val="ListParagraph"/>
+        <w:ind w:left="1512"/>
+        <w:rPr>
+          <w:sz w:val="24"/>
+          <w:szCs w:val="24"/>
+          <w:lang w:val="en-GB"/>
+        </w:rPr>
+      </w:pPr>
+      <w:r>
+        <w:rPr>
+          <w:sz w:val="24"/>
+          <w:szCs w:val="24"/>
+          <w:lang w:val="en-GB"/>
+        </w:rPr>
+        <w:t xml:space="preserve">Azure - </w:t>
+      </w:r>
+      <w:hyperlink r:id="rId23" w:history="1">
+        <w:r>
+          <w:rPr>
+            <w:rStyle w:val="Hyperlink"/>
+            <w:color w:val="C45911" w:themeColor="accent2" w:themeShade="BF"/>
+            <w:sz w:val="24"/>
+            <w:szCs w:val="24"/>
+            <w:lang w:val="en-GB"/>
+          </w:rPr>
+          <w:t>https://azure.microsoft.com/en-us/</w:t>
+        </w:r>
+      </w:hyperlink>
+    </w:p>
+    <w:p>
+      <w:pPr>
+        <w:pStyle w:val="ListParagraph"/>
+        <w:numPr>
+          <w:ilvl w:val="0"/>
+          <w:numId w:val="5"/>
+        </w:numPr>
+        <w:rPr>
+          <w:sz w:val="24"/>
+          <w:szCs w:val="24"/>
+          <w:lang w:val="en-GB"/>
+        </w:rPr>
+      </w:pPr>
+      <w:r>
+        <w:rPr>
+          <w:sz w:val="24"/>
+          <w:szCs w:val="24"/>
+          <w:lang w:val="en-GB"/>
+        </w:rPr>
+        <w:t>Docs</w:t>
+      </w:r>
+    </w:p>
+    <w:p>
+      <w:pPr>
+        <w:pStyle w:val="ListParagraph"/>
+        <w:ind w:left="1512"/>
+        <w:rPr>
+          <w:sz w:val="24"/>
+          <w:szCs w:val="24"/>
+          <w:lang w:val="en-GB"/>
+        </w:rPr>
+      </w:pPr>
+      <w:r>
+        <w:rPr>
+          <w:sz w:val="24"/>
+          <w:szCs w:val="24"/>
+          <w:lang w:val="en-GB"/>
+        </w:rPr>
+        <w:t xml:space="preserve">Doxygen - </w:t>
+      </w:r>
+      <w:hyperlink r:id="rId24" w:history="1">
+        <w:r>
+          <w:rPr>
+            <w:rStyle w:val="Hyperlink"/>
+            <w:color w:val="C45911" w:themeColor="accent2" w:themeShade="BF"/>
+            <w:sz w:val="24"/>
+            <w:szCs w:val="24"/>
+            <w:lang w:val="en-GB"/>
+          </w:rPr>
+          <w:t>https://www.doxygen.nl/</w:t>
+        </w:r>
+      </w:hyperlink>
+    </w:p>
+    <w:p>
+      <w:pPr>
         <w:ind w:left="360" w:firstLine="432"/>
         <w:rPr>
           <w:sz w:val="24"/>
           <w:szCs w:val="24"/>
+          <w:lang w:val="en-GB"/>
         </w:rPr>
       </w:pPr>
     </w:p>
@@ -2554,34 +3179,60 @@
         <w:pStyle w:val="Heading1"/>
         <w:rPr>
           <w:color w:val="595959" w:themeColor="text1" w:themeTint="A6"/>
-        </w:rPr>
-      </w:pPr>
-      <w:bookmarkStart w:id="14" w:name="_Toc95832382"/>
-      <w:bookmarkStart w:id="15" w:name="_Toc102911367"/>
+          <w:lang w:val="en-GB"/>
+        </w:rPr>
+      </w:pPr>
+      <w:bookmarkStart w:id="15" w:name="_Toc95832382"/>
+      <w:bookmarkStart w:id="16" w:name="_Toc102920227"/>
       <w:r>
         <w:rPr>
           <w:color w:val="595959" w:themeColor="text1" w:themeTint="A6"/>
+          <w:lang w:val="en-GB"/>
         </w:rPr>
         <w:t xml:space="preserve">4. </w:t>
       </w:r>
-      <w:bookmarkEnd w:id="14"/>
+      <w:bookmarkEnd w:id="15"/>
       <w:r>
         <w:rPr>
           <w:color w:val="595959" w:themeColor="text1" w:themeTint="A6"/>
+          <w:lang w:val="en-GB"/>
         </w:rPr>
         <w:t xml:space="preserve">Demo of our </w:t>
       </w:r>
       <w:r>
         <w:rPr>
           <w:color w:val="595959" w:themeColor="text1" w:themeTint="A6"/>
+          <w:lang w:val="en-GB"/>
         </w:rPr>
         <w:t>project</w:t>
       </w:r>
-      <w:bookmarkEnd w:id="15"/>
-    </w:p>
-    <w:p>
-      <w:r>
-        <w:t>(snimki)</w:t>
+      <w:bookmarkEnd w:id="16"/>
+    </w:p>
+    <w:p>
+      <w:pPr>
+        <w:rPr>
+          <w:lang w:val="en-GB"/>
+        </w:rPr>
+      </w:pPr>
+      <w:r>
+        <w:rPr>
+          <w:lang w:val="en-GB"/>
+        </w:rPr>
+        <w:t>(</w:t>
+      </w:r>
+      <w:proofErr w:type="spellStart"/>
+      <w:r>
+        <w:rPr>
+          <w:lang w:val="en-GB"/>
+        </w:rPr>
+        <w:t>snimki</w:t>
+      </w:r>
+      <w:proofErr w:type="spellEnd"/>
+      <w:r>
+        <w:rPr>
+          <w:lang w:val="en-GB"/>
+        </w:rPr>
+        <w:t>)</w:t>
       </w:r>
     </w:p>
     <w:p>
@@ -2590,12 +3241,14 @@
         <w:rPr>
           <w:sz w:val="24"/>
           <w:szCs w:val="24"/>
-        </w:rPr>
-      </w:pPr>
-      <w:r>
-        <w:rPr>
-          <w:sz w:val="24"/>
-          <w:szCs w:val="24"/>
+          <w:lang w:val="en-GB"/>
+        </w:rPr>
+      </w:pPr>
+      <w:r>
+        <w:rPr>
+          <w:sz w:val="24"/>
+          <w:szCs w:val="24"/>
+          <w:lang w:val="en-GB"/>
         </w:rPr>
         <w:t xml:space="preserve">Concerning the program, for a thorough documentation please check out our doxygen </w:t>
       </w:r>
@@ -2603,6 +3256,7 @@
         <w:rPr>
           <w:sz w:val="24"/>
           <w:szCs w:val="24"/>
+          <w:lang w:val="en-GB"/>
         </w:rPr>
         <w:t>documentation</w:t>
       </w:r>
@@ -2610,15 +3264,19 @@
         <w:rPr>
           <w:sz w:val="24"/>
           <w:szCs w:val="24"/>
+          <w:lang w:val="en-GB"/>
         </w:rPr>
         <w:t xml:space="preserve"> in our GitHub repository</w:t>
       </w:r>
       <w:r>
+        <w:rPr>
+          <w:lang w:val="en-GB"/>
+        </w:rPr>
         <w:t>.</w:t>
       </w:r>
     </w:p>
     <w:sectPr>
-      <w:footerReference w:type="default" r:id="rId15"/>
+      <w:footerReference w:type="default" r:id="rId25"/>
       <w:pgSz w:w="12240" w:h="15840"/>
       <w:pgMar w:top="1440" w:right="1440" w:bottom="1440" w:left="1440" w:header="720" w:footer="720" w:gutter="0"/>
       <w:pgNumType w:start="0"/>
@@ -2817,6 +3475,119 @@
 <file path=word/numbering.xml><?xml version="1.0" encoding="utf-8"?>
 <w:numbering xmlns:wpc="http://schemas.microsoft.com/office/word/2010/wordprocessingCanvas" xmlns:cx="http://schemas.microsoft.com/office/drawing/2014/chartex" xmlns:cx1="http://schemas.microsoft.com/office/drawing/2015/9/8/chartex" xmlns:cx2="http://schemas.microsoft.com/office/drawing/2015/10/21/chartex" xmlns:cx3="http://schemas.microsoft.com/office/drawing/2016/5/9/chartex" xmlns:cx4="http://schemas.microsoft.com/office/drawing/2016/5/10/chartex" xmlns:cx5="http://schemas.microsoft.com/office/drawing/2016/5/11/chartex" xmlns:cx6="http://schemas.microsoft.com/office/drawing/2016/5/12/chartex" xmlns:cx7="http://schemas.microsoft.com/office/drawing/2016/5/13/chartex" xmlns:cx8="http://schemas.microsoft.com/office/drawing/2016/5/14/chartex" xmlns:mc="http://schemas.openxmlformats.org/markup-compatibility/2006" xmlns:aink="http://schemas.microsoft.com/office/drawing/2016/ink" xmlns:am3d="http://schemas.microsoft.com/office/drawing/2017/model3d" xmlns:o="urn:schemas-microsoft-com:office:office" xmlns:oel="http://schemas.microsoft.com/office/2019/extlst" xmlns:r="http://schemas.openxmlformats.org/officeDocument/2006/relationships" xmlns:m="http://schemas.openxmlformats.org/officeDocument/2006/math" xmlns:v="urn:schemas-microsoft-com:vml" xmlns:wp14="http://schemas.microsoft.com/office/word/2010/wordprocessingDrawing" xmlns:wp="http://schemas.openxmlformats.org/drawingml/2006/wordprocessingDrawing" xmlns:w10="urn:schemas-microsoft-com:office:word" xmlns:w="http://schemas.openxmlformats.org/wordprocessingml/2006/main" xmlns:w14="http://schemas.microsoft.com/office/word/2010/wordml" xmlns:w15="http://schemas.microsoft.com/office/word/2012/wordml" xmlns:w16cex="http://schemas.microsoft.com/office/word/2018/wordml/cex" xmlns:w16cid="http://schemas.microsoft.com/office/word/2016/wordml/cid" xmlns:w16="http://schemas.microsoft.com/office/word/2018/wordml" xmlns:w16sdtdh="http://schemas.microsoft.com/office/word/2020/wordml/sdtdatahash" xmlns:w16se="http://schemas.microsoft.com/office/word/2015/wordml/symex" xmlns:wpg="http://schemas.microsoft.com/office/word/2010/wordprocessingGroup" xmlns:wpi="http://schemas.microsoft.com/office/word/2010/wordprocessingInk" xmlns:wne="http://schemas.microsoft.com/office/word/2006/wordml" xmlns:wps="http://schemas.microsoft.com/office/word/2010/wordprocessingShape" mc:Ignorable="w14 w15 w16se w16cid w16 w16cex w16sdtdh wp14">
   <w:abstractNum w:abstractNumId="0" w15:restartNumberingAfterBreak="0">
+    <w:nsid w:val="218A6D17"/>
+    <w:multiLevelType w:val="hybridMultilevel"/>
+    <w:tmpl w:val="C8121144"/>
+    <w:lvl w:ilvl="0" w:tplc="04090001">
+      <w:start w:val="1"/>
+      <w:numFmt w:val="bullet"/>
+      <w:lvlText w:val=""/>
+      <w:lvlJc w:val="left"/>
+      <w:pPr>
+        <w:ind w:left="900" w:hanging="360"/>
+      </w:pPr>
+      <w:rPr>
+        <w:rFonts w:ascii="Symbol" w:hAnsi="Symbol" w:hint="default"/>
+      </w:rPr>
+    </w:lvl>
+    <w:lvl w:ilvl="1" w:tplc="04090003" w:tentative="1">
+      <w:start w:val="1"/>
+      <w:numFmt w:val="bullet"/>
+      <w:lvlText w:val="o"/>
+      <w:lvlJc w:val="left"/>
+      <w:pPr>
+        <w:ind w:left="1620" w:hanging="360"/>
+      </w:pPr>
+      <w:rPr>
+        <w:rFonts w:ascii="Courier New" w:hAnsi="Courier New" w:cs="Courier New" w:hint="default"/>
+      </w:rPr>
+    </w:lvl>
+    <w:lvl w:ilvl="2" w:tplc="04090005" w:tentative="1">
+      <w:start w:val="1"/>
+      <w:numFmt w:val="bullet"/>
+      <w:lvlText w:val=""/>
+      <w:lvlJc w:val="left"/>
+      <w:pPr>
+        <w:ind w:left="2340" w:hanging="360"/>
+      </w:pPr>
+      <w:rPr>
+        <w:rFonts w:ascii="Wingdings" w:hAnsi="Wingdings" w:hint="default"/>
+      </w:rPr>
+    </w:lvl>
+    <w:lvl w:ilvl="3" w:tplc="04090001" w:tentative="1">
+      <w:start w:val="1"/>
+      <w:numFmt w:val="bullet"/>
+      <w:lvlText w:val=""/>
+      <w:lvlJc w:val="left"/>
+      <w:pPr>
+        <w:ind w:left="3060" w:hanging="360"/>
+      </w:pPr>
+      <w:rPr>
+        <w:rFonts w:ascii="Symbol" w:hAnsi="Symbol" w:hint="default"/>
+      </w:rPr>
+    </w:lvl>
+    <w:lvl w:ilvl="4" w:tplc="04090003" w:tentative="1">
+      <w:start w:val="1"/>
+      <w:numFmt w:val="bullet"/>
+      <w:lvlText w:val="o"/>
+      <w:lvlJc w:val="left"/>
+      <w:pPr>
+        <w:ind w:left="3780" w:hanging="360"/>
+      </w:pPr>
+      <w:rPr>
+        <w:rFonts w:ascii="Courier New" w:hAnsi="Courier New" w:cs="Courier New" w:hint="default"/>
+      </w:rPr>
+    </w:lvl>
+    <w:lvl w:ilvl="5" w:tplc="04090005" w:tentative="1">
+      <w:start w:val="1"/>
+      <w:numFmt w:val="bullet"/>
+      <w:lvlText w:val=""/>
+      <w:lvlJc w:val="left"/>
+      <w:pPr>
+        <w:ind w:left="4500" w:hanging="360"/>
+      </w:pPr>
+      <w:rPr>
+        <w:rFonts w:ascii="Wingdings" w:hAnsi="Wingdings" w:hint="default"/>
+      </w:rPr>
+    </w:lvl>
+    <w:lvl w:ilvl="6" w:tplc="04090001" w:tentative="1">
+      <w:start w:val="1"/>
+      <w:numFmt w:val="bullet"/>
+      <w:lvlText w:val=""/>
+      <w:lvlJc w:val="left"/>
+      <w:pPr>
+        <w:ind w:left="5220" w:hanging="360"/>
+      </w:pPr>
+      <w:rPr>
+        <w:rFonts w:ascii="Symbol" w:hAnsi="Symbol" w:hint="default"/>
+      </w:rPr>
+    </w:lvl>
+    <w:lvl w:ilvl="7" w:tplc="04090003" w:tentative="1">
+      <w:start w:val="1"/>
+      <w:numFmt w:val="bullet"/>
+      <w:lvlText w:val="o"/>
+      <w:lvlJc w:val="left"/>
+      <w:pPr>
+        <w:ind w:left="5940" w:hanging="360"/>
+      </w:pPr>
+      <w:rPr>
+        <w:rFonts w:ascii="Courier New" w:hAnsi="Courier New" w:cs="Courier New" w:hint="default"/>
+      </w:rPr>
+    </w:lvl>
+    <w:lvl w:ilvl="8" w:tplc="04090005" w:tentative="1">
+      <w:start w:val="1"/>
+      <w:numFmt w:val="bullet"/>
+      <w:lvlText w:val=""/>
+      <w:lvlJc w:val="left"/>
+      <w:pPr>
+        <w:ind w:left="6660" w:hanging="360"/>
+      </w:pPr>
+      <w:rPr>
+        <w:rFonts w:ascii="Wingdings" w:hAnsi="Wingdings" w:hint="default"/>
+      </w:rPr>
+    </w:lvl>
+  </w:abstractNum>
+  <w:abstractNum w:abstractNumId="1" w15:restartNumberingAfterBreak="0">
     <w:nsid w:val="22F12DAD"/>
     <w:multiLevelType w:val="hybridMultilevel"/>
     <w:tmpl w:val="06C0550E"/>
@@ -2929,7 +3700,346 @@
       </w:rPr>
     </w:lvl>
   </w:abstractNum>
-  <w:abstractNum w:abstractNumId="1" w15:restartNumberingAfterBreak="0">
+  <w:abstractNum w:abstractNumId="2" w15:restartNumberingAfterBreak="0">
+    <w:nsid w:val="2BD13E13"/>
+    <w:multiLevelType w:val="hybridMultilevel"/>
+    <w:tmpl w:val="20A4970E"/>
+    <w:lvl w:ilvl="0" w:tplc="04090001">
+      <w:start w:val="1"/>
+      <w:numFmt w:val="bullet"/>
+      <w:lvlText w:val=""/>
+      <w:lvlJc w:val="left"/>
+      <w:pPr>
+        <w:ind w:left="1530" w:hanging="360"/>
+      </w:pPr>
+      <w:rPr>
+        <w:rFonts w:ascii="Symbol" w:hAnsi="Symbol" w:hint="default"/>
+      </w:rPr>
+    </w:lvl>
+    <w:lvl w:ilvl="1" w:tplc="04090003" w:tentative="1">
+      <w:start w:val="1"/>
+      <w:numFmt w:val="bullet"/>
+      <w:lvlText w:val="o"/>
+      <w:lvlJc w:val="left"/>
+      <w:pPr>
+        <w:ind w:left="2250" w:hanging="360"/>
+      </w:pPr>
+      <w:rPr>
+        <w:rFonts w:ascii="Courier New" w:hAnsi="Courier New" w:cs="Courier New" w:hint="default"/>
+      </w:rPr>
+    </w:lvl>
+    <w:lvl w:ilvl="2" w:tplc="04090005" w:tentative="1">
+      <w:start w:val="1"/>
+      <w:numFmt w:val="bullet"/>
+      <w:lvlText w:val=""/>
+      <w:lvlJc w:val="left"/>
+      <w:pPr>
+        <w:ind w:left="2970" w:hanging="360"/>
+      </w:pPr>
+      <w:rPr>
+        <w:rFonts w:ascii="Wingdings" w:hAnsi="Wingdings" w:hint="default"/>
+      </w:rPr>
+    </w:lvl>
+    <w:lvl w:ilvl="3" w:tplc="04090001" w:tentative="1">
+      <w:start w:val="1"/>
+      <w:numFmt w:val="bullet"/>
+      <w:lvlText w:val=""/>
+      <w:lvlJc w:val="left"/>
+      <w:pPr>
+        <w:ind w:left="3690" w:hanging="360"/>
+      </w:pPr>
+      <w:rPr>
+        <w:rFonts w:ascii="Symbol" w:hAnsi="Symbol" w:hint="default"/>
+      </w:rPr>
+    </w:lvl>
+    <w:lvl w:ilvl="4" w:tplc="04090003" w:tentative="1">
+      <w:start w:val="1"/>
+      <w:numFmt w:val="bullet"/>
+      <w:lvlText w:val="o"/>
+      <w:lvlJc w:val="left"/>
+      <w:pPr>
+        <w:ind w:left="4410" w:hanging="360"/>
+      </w:pPr>
+      <w:rPr>
+        <w:rFonts w:ascii="Courier New" w:hAnsi="Courier New" w:cs="Courier New" w:hint="default"/>
+      </w:rPr>
+    </w:lvl>
+    <w:lvl w:ilvl="5" w:tplc="04090005" w:tentative="1">
+      <w:start w:val="1"/>
+      <w:numFmt w:val="bullet"/>
+      <w:lvlText w:val=""/>
+      <w:lvlJc w:val="left"/>
+      <w:pPr>
+        <w:ind w:left="5130" w:hanging="360"/>
+      </w:pPr>
+      <w:rPr>
+        <w:rFonts w:ascii="Wingdings" w:hAnsi="Wingdings" w:hint="default"/>
+      </w:rPr>
+    </w:lvl>
+    <w:lvl w:ilvl="6" w:tplc="04090001" w:tentative="1">
+      <w:start w:val="1"/>
+      <w:numFmt w:val="bullet"/>
+      <w:lvlText w:val=""/>
+      <w:lvlJc w:val="left"/>
+      <w:pPr>
+        <w:ind w:left="5850" w:hanging="360"/>
+      </w:pPr>
+      <w:rPr>
+        <w:rFonts w:ascii="Symbol" w:hAnsi="Symbol" w:hint="default"/>
+      </w:rPr>
+    </w:lvl>
+    <w:lvl w:ilvl="7" w:tplc="04090003" w:tentative="1">
+      <w:start w:val="1"/>
+      <w:numFmt w:val="bullet"/>
+      <w:lvlText w:val="o"/>
+      <w:lvlJc w:val="left"/>
+      <w:pPr>
+        <w:ind w:left="6570" w:hanging="360"/>
+      </w:pPr>
+      <w:rPr>
+        <w:rFonts w:ascii="Courier New" w:hAnsi="Courier New" w:cs="Courier New" w:hint="default"/>
+      </w:rPr>
+    </w:lvl>
+    <w:lvl w:ilvl="8" w:tplc="04090005" w:tentative="1">
+      <w:start w:val="1"/>
+      <w:numFmt w:val="bullet"/>
+      <w:lvlText w:val=""/>
+      <w:lvlJc w:val="left"/>
+      <w:pPr>
+        <w:ind w:left="7290" w:hanging="360"/>
+      </w:pPr>
+      <w:rPr>
+        <w:rFonts w:ascii="Wingdings" w:hAnsi="Wingdings" w:hint="default"/>
+      </w:rPr>
+    </w:lvl>
+  </w:abstractNum>
+  <w:abstractNum w:abstractNumId="3" w15:restartNumberingAfterBreak="0">
+    <w:nsid w:val="46015C85"/>
+    <w:multiLevelType w:val="hybridMultilevel"/>
+    <w:tmpl w:val="6C00B624"/>
+    <w:lvl w:ilvl="0" w:tplc="04090001">
+      <w:start w:val="1"/>
+      <w:numFmt w:val="bullet"/>
+      <w:lvlText w:val=""/>
+      <w:lvlJc w:val="left"/>
+      <w:pPr>
+        <w:ind w:left="1620" w:hanging="360"/>
+      </w:pPr>
+      <w:rPr>
+        <w:rFonts w:ascii="Symbol" w:hAnsi="Symbol" w:hint="default"/>
+      </w:rPr>
+    </w:lvl>
+    <w:lvl w:ilvl="1" w:tplc="04090003" w:tentative="1">
+      <w:start w:val="1"/>
+      <w:numFmt w:val="bullet"/>
+      <w:lvlText w:val="o"/>
+      <w:lvlJc w:val="left"/>
+      <w:pPr>
+        <w:ind w:left="2340" w:hanging="360"/>
+      </w:pPr>
+      <w:rPr>
+        <w:rFonts w:ascii="Courier New" w:hAnsi="Courier New" w:cs="Courier New" w:hint="default"/>
+      </w:rPr>
+    </w:lvl>
+    <w:lvl w:ilvl="2" w:tplc="04090005" w:tentative="1">
+      <w:start w:val="1"/>
+      <w:numFmt w:val="bullet"/>
+      <w:lvlText w:val=""/>
+      <w:lvlJc w:val="left"/>
+      <w:pPr>
+        <w:ind w:left="3060" w:hanging="360"/>
+      </w:pPr>
+      <w:rPr>
+        <w:rFonts w:ascii="Wingdings" w:hAnsi="Wingdings" w:hint="default"/>
+      </w:rPr>
+    </w:lvl>
+    <w:lvl w:ilvl="3" w:tplc="04090001" w:tentative="1">
+      <w:start w:val="1"/>
+      <w:numFmt w:val="bullet"/>
+      <w:lvlText w:val=""/>
+      <w:lvlJc w:val="left"/>
+      <w:pPr>
+        <w:ind w:left="3780" w:hanging="360"/>
+      </w:pPr>
+      <w:rPr>
+        <w:rFonts w:ascii="Symbol" w:hAnsi="Symbol" w:hint="default"/>
+      </w:rPr>
+    </w:lvl>
+    <w:lvl w:ilvl="4" w:tplc="04090003" w:tentative="1">
+      <w:start w:val="1"/>
+      <w:numFmt w:val="bullet"/>
+      <w:lvlText w:val="o"/>
+      <w:lvlJc w:val="left"/>
+      <w:pPr>
+        <w:ind w:left="4500" w:hanging="360"/>
+      </w:pPr>
+      <w:rPr>
+        <w:rFonts w:ascii="Courier New" w:hAnsi="Courier New" w:cs="Courier New" w:hint="default"/>
+      </w:rPr>
+    </w:lvl>
+    <w:lvl w:ilvl="5" w:tplc="04090005" w:tentative="1">
+      <w:start w:val="1"/>
+      <w:numFmt w:val="bullet"/>
+      <w:lvlText w:val=""/>
+      <w:lvlJc w:val="left"/>
+      <w:pPr>
+        <w:ind w:left="5220" w:hanging="360"/>
+      </w:pPr>
+      <w:rPr>
+        <w:rFonts w:ascii="Wingdings" w:hAnsi="Wingdings" w:hint="default"/>
+      </w:rPr>
+    </w:lvl>
+    <w:lvl w:ilvl="6" w:tplc="04090001" w:tentative="1">
+      <w:start w:val="1"/>
+      <w:numFmt w:val="bullet"/>
+      <w:lvlText w:val=""/>
+      <w:lvlJc w:val="left"/>
+      <w:pPr>
+        <w:ind w:left="5940" w:hanging="360"/>
+      </w:pPr>
+      <w:rPr>
+        <w:rFonts w:ascii="Symbol" w:hAnsi="Symbol" w:hint="default"/>
+      </w:rPr>
+    </w:lvl>
+    <w:lvl w:ilvl="7" w:tplc="04090003" w:tentative="1">
+      <w:start w:val="1"/>
+      <w:numFmt w:val="bullet"/>
+      <w:lvlText w:val="o"/>
+      <w:lvlJc w:val="left"/>
+      <w:pPr>
+        <w:ind w:left="6660" w:hanging="360"/>
+      </w:pPr>
+      <w:rPr>
+        <w:rFonts w:ascii="Courier New" w:hAnsi="Courier New" w:cs="Courier New" w:hint="default"/>
+      </w:rPr>
+    </w:lvl>
+    <w:lvl w:ilvl="8" w:tplc="04090005" w:tentative="1">
+      <w:start w:val="1"/>
+      <w:numFmt w:val="bullet"/>
+      <w:lvlText w:val=""/>
+      <w:lvlJc w:val="left"/>
+      <w:pPr>
+        <w:ind w:left="7380" w:hanging="360"/>
+      </w:pPr>
+      <w:rPr>
+        <w:rFonts w:ascii="Wingdings" w:hAnsi="Wingdings" w:hint="default"/>
+      </w:rPr>
+    </w:lvl>
+  </w:abstractNum>
+  <w:abstractNum w:abstractNumId="4" w15:restartNumberingAfterBreak="0">
+    <w:nsid w:val="67C133C1"/>
+    <w:multiLevelType w:val="hybridMultilevel"/>
+    <w:tmpl w:val="BEC6440E"/>
+    <w:lvl w:ilvl="0" w:tplc="04090001">
+      <w:start w:val="1"/>
+      <w:numFmt w:val="bullet"/>
+      <w:lvlText w:val=""/>
+      <w:lvlJc w:val="left"/>
+      <w:pPr>
+        <w:ind w:left="1530" w:hanging="360"/>
+      </w:pPr>
+      <w:rPr>
+        <w:rFonts w:ascii="Symbol" w:hAnsi="Symbol" w:hint="default"/>
+      </w:rPr>
+    </w:lvl>
+    <w:lvl w:ilvl="1" w:tplc="04090003" w:tentative="1">
+      <w:start w:val="1"/>
+      <w:numFmt w:val="bullet"/>
+      <w:lvlText w:val="o"/>
+      <w:lvlJc w:val="left"/>
+      <w:pPr>
+        <w:ind w:left="2250" w:hanging="360"/>
+      </w:pPr>
+      <w:rPr>
+        <w:rFonts w:ascii="Courier New" w:hAnsi="Courier New" w:cs="Courier New" w:hint="default"/>
+      </w:rPr>
+    </w:lvl>
+    <w:lvl w:ilvl="2" w:tplc="04090005" w:tentative="1">
+      <w:start w:val="1"/>
+      <w:numFmt w:val="bullet"/>
+      <w:lvlText w:val=""/>
+      <w:lvlJc w:val="left"/>
+      <w:pPr>
+        <w:ind w:left="2970" w:hanging="360"/>
+      </w:pPr>
+      <w:rPr>
+        <w:rFonts w:ascii="Wingdings" w:hAnsi="Wingdings" w:hint="default"/>
+      </w:rPr>
+    </w:lvl>
+    <w:lvl w:ilvl="3" w:tplc="04090001" w:tentative="1">
+      <w:start w:val="1"/>
+      <w:numFmt w:val="bullet"/>
+      <w:lvlText w:val=""/>
+      <w:lvlJc w:val="left"/>
+      <w:pPr>
+        <w:ind w:left="3690" w:hanging="360"/>
+      </w:pPr>
+      <w:rPr>
+        <w:rFonts w:ascii="Symbol" w:hAnsi="Symbol" w:hint="default"/>
+      </w:rPr>
+    </w:lvl>
+    <w:lvl w:ilvl="4" w:tplc="04090003" w:tentative="1">
+      <w:start w:val="1"/>
+      <w:numFmt w:val="bullet"/>
+      <w:lvlText w:val="o"/>
+      <w:lvlJc w:val="left"/>
+      <w:pPr>
+        <w:ind w:left="4410" w:hanging="360"/>
+      </w:pPr>
+      <w:rPr>
+        <w:rFonts w:ascii="Courier New" w:hAnsi="Courier New" w:cs="Courier New" w:hint="default"/>
+      </w:rPr>
+    </w:lvl>
+    <w:lvl w:ilvl="5" w:tplc="04090005" w:tentative="1">
+      <w:start w:val="1"/>
+      <w:numFmt w:val="bullet"/>
+      <w:lvlText w:val=""/>
+      <w:lvlJc w:val="left"/>
+      <w:pPr>
+        <w:ind w:left="5130" w:hanging="360"/>
+      </w:pPr>
+      <w:rPr>
+        <w:rFonts w:ascii="Wingdings" w:hAnsi="Wingdings" w:hint="default"/>
+      </w:rPr>
+    </w:lvl>
+    <w:lvl w:ilvl="6" w:tplc="04090001" w:tentative="1">
+      <w:start w:val="1"/>
+      <w:numFmt w:val="bullet"/>
+      <w:lvlText w:val=""/>
+      <w:lvlJc w:val="left"/>
+      <w:pPr>
+        <w:ind w:left="5850" w:hanging="360"/>
+      </w:pPr>
+      <w:rPr>
+        <w:rFonts w:ascii="Symbol" w:hAnsi="Symbol" w:hint="default"/>
+      </w:rPr>
+    </w:lvl>
+    <w:lvl w:ilvl="7" w:tplc="04090003" w:tentative="1">
+      <w:start w:val="1"/>
+      <w:numFmt w:val="bullet"/>
+      <w:lvlText w:val="o"/>
+      <w:lvlJc w:val="left"/>
+      <w:pPr>
+        <w:ind w:left="6570" w:hanging="360"/>
+      </w:pPr>
+      <w:rPr>
+        <w:rFonts w:ascii="Courier New" w:hAnsi="Courier New" w:cs="Courier New" w:hint="default"/>
+      </w:rPr>
+    </w:lvl>
+    <w:lvl w:ilvl="8" w:tplc="04090005" w:tentative="1">
+      <w:start w:val="1"/>
+      <w:numFmt w:val="bullet"/>
+      <w:lvlText w:val=""/>
+      <w:lvlJc w:val="left"/>
+      <w:pPr>
+        <w:ind w:left="7290" w:hanging="360"/>
+      </w:pPr>
+      <w:rPr>
+        <w:rFonts w:ascii="Wingdings" w:hAnsi="Wingdings" w:hint="default"/>
+      </w:rPr>
+    </w:lvl>
+  </w:abstractNum>
+  <w:abstractNum w:abstractNumId="5" w15:restartNumberingAfterBreak="0">
     <w:nsid w:val="7CD36C0F"/>
     <w:multiLevelType w:val="hybridMultilevel"/>
     <w:tmpl w:val="A7669864"/>
@@ -3042,7 +4152,120 @@
       </w:rPr>
     </w:lvl>
   </w:abstractNum>
-  <w:abstractNum w:abstractNumId="2" w15:restartNumberingAfterBreak="0">
+  <w:abstractNum w:abstractNumId="6" w15:restartNumberingAfterBreak="0">
+    <w:nsid w:val="7FE84A9F"/>
+    <w:multiLevelType w:val="hybridMultilevel"/>
+    <w:tmpl w:val="D0DC0392"/>
+    <w:lvl w:ilvl="0" w:tplc="04090001">
+      <w:start w:val="1"/>
+      <w:numFmt w:val="bullet"/>
+      <w:lvlText w:val=""/>
+      <w:lvlJc w:val="left"/>
+      <w:pPr>
+        <w:ind w:left="1530" w:hanging="360"/>
+      </w:pPr>
+      <w:rPr>
+        <w:rFonts w:ascii="Symbol" w:hAnsi="Symbol" w:hint="default"/>
+      </w:rPr>
+    </w:lvl>
+    <w:lvl w:ilvl="1" w:tplc="04090003" w:tentative="1">
+      <w:start w:val="1"/>
+      <w:numFmt w:val="bullet"/>
+      <w:lvlText w:val="o"/>
+      <w:lvlJc w:val="left"/>
+      <w:pPr>
+        <w:ind w:left="2250" w:hanging="360"/>
+      </w:pPr>
+      <w:rPr>
+        <w:rFonts w:ascii="Courier New" w:hAnsi="Courier New" w:cs="Courier New" w:hint="default"/>
+      </w:rPr>
+    </w:lvl>
+    <w:lvl w:ilvl="2" w:tplc="04090005" w:tentative="1">
+      <w:start w:val="1"/>
+      <w:numFmt w:val="bullet"/>
+      <w:lvlText w:val=""/>
+      <w:lvlJc w:val="left"/>
+      <w:pPr>
+        <w:ind w:left="2970" w:hanging="360"/>
+      </w:pPr>
+      <w:rPr>
+        <w:rFonts w:ascii="Wingdings" w:hAnsi="Wingdings" w:hint="default"/>
+      </w:rPr>
+    </w:lvl>
+    <w:lvl w:ilvl="3" w:tplc="04090001" w:tentative="1">
+      <w:start w:val="1"/>
+      <w:numFmt w:val="bullet"/>
+      <w:lvlText w:val=""/>
+      <w:lvlJc w:val="left"/>
+      <w:pPr>
+        <w:ind w:left="3690" w:hanging="360"/>
+      </w:pPr>
+      <w:rPr>
+        <w:rFonts w:ascii="Symbol" w:hAnsi="Symbol" w:hint="default"/>
+      </w:rPr>
+    </w:lvl>
+    <w:lvl w:ilvl="4" w:tplc="04090003" w:tentative="1">
+      <w:start w:val="1"/>
+      <w:numFmt w:val="bullet"/>
+      <w:lvlText w:val="o"/>
+      <w:lvlJc w:val="left"/>
+      <w:pPr>
+        <w:ind w:left="4410" w:hanging="360"/>
+      </w:pPr>
+      <w:rPr>
+        <w:rFonts w:ascii="Courier New" w:hAnsi="Courier New" w:cs="Courier New" w:hint="default"/>
+      </w:rPr>
+    </w:lvl>
+    <w:lvl w:ilvl="5" w:tplc="04090005" w:tentative="1">
+      <w:start w:val="1"/>
+      <w:numFmt w:val="bullet"/>
+      <w:lvlText w:val=""/>
+      <w:lvlJc w:val="left"/>
+      <w:pPr>
+        <w:ind w:left="5130" w:hanging="360"/>
+      </w:pPr>
+      <w:rPr>
+        <w:rFonts w:ascii="Wingdings" w:hAnsi="Wingdings" w:hint="default"/>
+      </w:rPr>
+    </w:lvl>
+    <w:lvl w:ilvl="6" w:tplc="04090001" w:tentative="1">
+      <w:start w:val="1"/>
+      <w:numFmt w:val="bullet"/>
+      <w:lvlText w:val=""/>
+      <w:lvlJc w:val="left"/>
+      <w:pPr>
+        <w:ind w:left="5850" w:hanging="360"/>
+      </w:pPr>
+      <w:rPr>
+        <w:rFonts w:ascii="Symbol" w:hAnsi="Symbol" w:hint="default"/>
+      </w:rPr>
+    </w:lvl>
+    <w:lvl w:ilvl="7" w:tplc="04090003" w:tentative="1">
+      <w:start w:val="1"/>
+      <w:numFmt w:val="bullet"/>
+      <w:lvlText w:val="o"/>
+      <w:lvlJc w:val="left"/>
+      <w:pPr>
+        <w:ind w:left="6570" w:hanging="360"/>
+      </w:pPr>
+      <w:rPr>
+        <w:rFonts w:ascii="Courier New" w:hAnsi="Courier New" w:cs="Courier New" w:hint="default"/>
+      </w:rPr>
+    </w:lvl>
+    <w:lvl w:ilvl="8" w:tplc="04090005" w:tentative="1">
+      <w:start w:val="1"/>
+      <w:numFmt w:val="bullet"/>
+      <w:lvlText w:val=""/>
+      <w:lvlJc w:val="left"/>
+      <w:pPr>
+        <w:ind w:left="7290" w:hanging="360"/>
+      </w:pPr>
+      <w:rPr>
+        <w:rFonts w:ascii="Wingdings" w:hAnsi="Wingdings" w:hint="default"/>
+      </w:rPr>
+    </w:lvl>
+  </w:abstractNum>
+  <w:abstractNum w:abstractNumId="7" w15:restartNumberingAfterBreak="0">
     <w:nsid w:val="7FF5340C"/>
     <w:multiLevelType w:val="hybridMultilevel"/>
     <w:tmpl w:val="96D028EC"/>
@@ -3129,13 +4352,28 @@
     </w:lvl>
   </w:abstractNum>
   <w:num w:numId="1" w16cid:durableId="522521251">
+    <w:abstractNumId w:val="1"/>
+  </w:num>
+  <w:num w:numId="2" w16cid:durableId="1040327589">
+    <w:abstractNumId w:val="7"/>
+  </w:num>
+  <w:num w:numId="3" w16cid:durableId="1941791590">
+    <w:abstractNumId w:val="5"/>
+  </w:num>
+  <w:num w:numId="4" w16cid:durableId="1179585957">
     <w:abstractNumId w:val="0"/>
   </w:num>
-  <w:num w:numId="2" w16cid:durableId="1040327589">
+  <w:num w:numId="5" w16cid:durableId="1131168360">
+    <w:abstractNumId w:val="3"/>
+  </w:num>
+  <w:num w:numId="6" w16cid:durableId="718866425">
+    <w:abstractNumId w:val="6"/>
+  </w:num>
+  <w:num w:numId="7" w16cid:durableId="54280357">
     <w:abstractNumId w:val="2"/>
   </w:num>
-  <w:num w:numId="3" w16cid:durableId="1941791590">
-    <w:abstractNumId w:val="1"/>
+  <w:num w:numId="8" w16cid:durableId="1782186162">
+    <w:abstractNumId w:val="4"/>
   </w:num>
 </w:numbering>
 </file>
@@ -3585,6 +4823,7 @@
   <w:style w:type="character" w:default="1" w:styleId="DefaultParagraphFont">
     <w:name w:val="Default Paragraph Font"/>
     <w:uiPriority w:val="1"/>
+    <w:semiHidden/>
     <w:unhideWhenUsed/>
   </w:style>
   <w:style w:type="table" w:default="1" w:styleId="TableNormal">

</xml_diff>